<commit_message>
Saving Selection, Docu update
</commit_message>
<xml_diff>
--- a/RocketLeagueCompanion/Documents/MOVS RLCompanion Doku.docx
+++ b/RocketLeagueCompanion/Documents/MOVS RLCompanion Doku.docx
@@ -355,16 +355,71 @@
       <w:r>
         <w:rPr>
           <w:rFonts w:ascii="Roboto" w:hAnsi="Roboto"/>
-        </w:rPr>
-        <w:t>[APPINTRO]</w:t>
-      </w:r>
-    </w:p>
-    <w:p>
-      <w:pPr>
-        <w:rPr>
-          <w:rFonts w:ascii="Roboto" w:hAnsi="Roboto"/>
-        </w:rPr>
-      </w:pPr>
+          <w:noProof/>
+        </w:rPr>
+        <w:drawing>
+          <wp:anchor distT="0" distB="0" distL="114300" distR="114300" simplePos="0" relativeHeight="251658240" behindDoc="0" locked="0" layoutInCell="1" allowOverlap="1" wp14:anchorId="6A36EB3A" wp14:editId="1287F0A5">
+            <wp:simplePos x="0" y="0"/>
+            <wp:positionH relativeFrom="column">
+              <wp:posOffset>-4445</wp:posOffset>
+            </wp:positionH>
+            <wp:positionV relativeFrom="page">
+              <wp:posOffset>1180465</wp:posOffset>
+            </wp:positionV>
+            <wp:extent cx="2343600" cy="4165200"/>
+            <wp:effectExtent l="0" t="0" r="0" b="6985"/>
+            <wp:wrapSquare wrapText="bothSides"/>
+            <wp:docPr id="1" name="Grafik 1"/>
+            <wp:cNvGraphicFramePr>
+              <a:graphicFrameLocks xmlns:a="http://schemas.openxmlformats.org/drawingml/2006/main" noChangeAspect="1"/>
+            </wp:cNvGraphicFramePr>
+            <a:graphic xmlns:a="http://schemas.openxmlformats.org/drawingml/2006/main">
+              <a:graphicData uri="http://schemas.openxmlformats.org/drawingml/2006/picture">
+                <pic:pic xmlns:pic="http://schemas.openxmlformats.org/drawingml/2006/picture">
+                  <pic:nvPicPr>
+                    <pic:cNvPr id="0" name="Picture 1"/>
+                    <pic:cNvPicPr>
+                      <a:picLocks noChangeAspect="1" noChangeArrowheads="1"/>
+                    </pic:cNvPicPr>
+                  </pic:nvPicPr>
+                  <pic:blipFill>
+                    <a:blip r:embed="rId4" cstate="print">
+                      <a:extLst>
+                        <a:ext uri="{28A0092B-C50C-407E-A947-70E740481C1C}">
+                          <a14:useLocalDpi xmlns:a14="http://schemas.microsoft.com/office/drawing/2010/main" val="0"/>
+                        </a:ext>
+                      </a:extLst>
+                    </a:blip>
+                    <a:srcRect/>
+                    <a:stretch>
+                      <a:fillRect/>
+                    </a:stretch>
+                  </pic:blipFill>
+                  <pic:spPr bwMode="auto">
+                    <a:xfrm>
+                      <a:off x="0" y="0"/>
+                      <a:ext cx="2343600" cy="4165200"/>
+                    </a:xfrm>
+                    <a:prstGeom prst="rect">
+                      <a:avLst/>
+                    </a:prstGeom>
+                    <a:noFill/>
+                    <a:ln>
+                      <a:noFill/>
+                    </a:ln>
+                  </pic:spPr>
+                </pic:pic>
+              </a:graphicData>
+            </a:graphic>
+            <wp14:sizeRelH relativeFrom="page">
+              <wp14:pctWidth>0</wp14:pctWidth>
+            </wp14:sizeRelH>
+            <wp14:sizeRelV relativeFrom="page">
+              <wp14:pctHeight>0</wp14:pctHeight>
+            </wp14:sizeRelV>
+          </wp:anchor>
+        </w:drawing>
+      </w:r>
       <w:r>
         <w:rPr>
           <w:rFonts w:ascii="Roboto" w:hAnsi="Roboto"/>
@@ -378,19 +433,158 @@
           <w:rFonts w:ascii="Roboto" w:hAnsi="Roboto"/>
         </w:rPr>
       </w:pPr>
-      <w:r>
-        <w:rPr>
-          <w:rFonts w:ascii="Roboto" w:hAnsi="Roboto"/>
-        </w:rPr>
-        <w:t>[SPIELERSUCHE]</w:t>
-      </w:r>
-    </w:p>
-    <w:p>
-      <w:pPr>
-        <w:rPr>
-          <w:rFonts w:ascii="Roboto" w:hAnsi="Roboto"/>
-        </w:rPr>
-      </w:pPr>
+    </w:p>
+    <w:p>
+      <w:pPr>
+        <w:rPr>
+          <w:rFonts w:ascii="Roboto" w:hAnsi="Roboto"/>
+        </w:rPr>
+      </w:pPr>
+    </w:p>
+    <w:p>
+      <w:pPr>
+        <w:rPr>
+          <w:rFonts w:ascii="Roboto" w:hAnsi="Roboto"/>
+        </w:rPr>
+      </w:pPr>
+    </w:p>
+    <w:p>
+      <w:pPr>
+        <w:rPr>
+          <w:rFonts w:ascii="Roboto" w:hAnsi="Roboto"/>
+        </w:rPr>
+      </w:pPr>
+    </w:p>
+    <w:p>
+      <w:pPr>
+        <w:rPr>
+          <w:rFonts w:ascii="Roboto" w:hAnsi="Roboto"/>
+        </w:rPr>
+      </w:pPr>
+    </w:p>
+    <w:p>
+      <w:pPr>
+        <w:rPr>
+          <w:rFonts w:ascii="Roboto" w:hAnsi="Roboto"/>
+        </w:rPr>
+      </w:pPr>
+    </w:p>
+    <w:p>
+      <w:pPr>
+        <w:rPr>
+          <w:rFonts w:ascii="Roboto" w:hAnsi="Roboto"/>
+        </w:rPr>
+      </w:pPr>
+    </w:p>
+    <w:p>
+      <w:pPr>
+        <w:rPr>
+          <w:rFonts w:ascii="Roboto" w:hAnsi="Roboto"/>
+        </w:rPr>
+      </w:pPr>
+    </w:p>
+    <w:p>
+      <w:pPr>
+        <w:rPr>
+          <w:rFonts w:ascii="Roboto" w:hAnsi="Roboto"/>
+        </w:rPr>
+      </w:pPr>
+    </w:p>
+    <w:p>
+      <w:pPr>
+        <w:rPr>
+          <w:rFonts w:ascii="Roboto" w:hAnsi="Roboto"/>
+        </w:rPr>
+      </w:pPr>
+    </w:p>
+    <w:p>
+      <w:pPr>
+        <w:rPr>
+          <w:rFonts w:ascii="Roboto" w:hAnsi="Roboto"/>
+        </w:rPr>
+      </w:pPr>
+    </w:p>
+    <w:p>
+      <w:pPr>
+        <w:rPr>
+          <w:rFonts w:ascii="Roboto" w:hAnsi="Roboto"/>
+        </w:rPr>
+      </w:pPr>
+    </w:p>
+    <w:p>
+      <w:pPr>
+        <w:rPr>
+          <w:rFonts w:ascii="Roboto" w:hAnsi="Roboto"/>
+        </w:rPr>
+      </w:pPr>
+    </w:p>
+    <w:p>
+      <w:pPr>
+        <w:rPr>
+          <w:rFonts w:ascii="Roboto" w:hAnsi="Roboto"/>
+        </w:rPr>
+      </w:pPr>
+      <w:r>
+        <w:rPr>
+          <w:rFonts w:ascii="Roboto" w:hAnsi="Roboto"/>
+          <w:noProof/>
+        </w:rPr>
+        <w:drawing>
+          <wp:anchor distT="0" distB="0" distL="114300" distR="114300" simplePos="0" relativeHeight="251659264" behindDoc="0" locked="0" layoutInCell="1" allowOverlap="1" wp14:anchorId="33BEDE88" wp14:editId="5A69AF67">
+            <wp:simplePos x="0" y="0"/>
+            <wp:positionH relativeFrom="margin">
+              <wp:align>left</wp:align>
+            </wp:positionH>
+            <wp:positionV relativeFrom="paragraph">
+              <wp:posOffset>49530</wp:posOffset>
+            </wp:positionV>
+            <wp:extent cx="2346960" cy="4171950"/>
+            <wp:effectExtent l="0" t="0" r="0" b="0"/>
+            <wp:wrapSquare wrapText="bothSides"/>
+            <wp:docPr id="2" name="Grafik 2"/>
+            <wp:cNvGraphicFramePr>
+              <a:graphicFrameLocks xmlns:a="http://schemas.openxmlformats.org/drawingml/2006/main" noChangeAspect="1"/>
+            </wp:cNvGraphicFramePr>
+            <a:graphic xmlns:a="http://schemas.openxmlformats.org/drawingml/2006/main">
+              <a:graphicData uri="http://schemas.openxmlformats.org/drawingml/2006/picture">
+                <pic:pic xmlns:pic="http://schemas.openxmlformats.org/drawingml/2006/picture">
+                  <pic:nvPicPr>
+                    <pic:cNvPr id="2" name="Screenshot_20180603-152731.png"/>
+                    <pic:cNvPicPr/>
+                  </pic:nvPicPr>
+                  <pic:blipFill>
+                    <a:blip r:embed="rId5" cstate="print">
+                      <a:extLst>
+                        <a:ext uri="{28A0092B-C50C-407E-A947-70E740481C1C}">
+                          <a14:useLocalDpi xmlns:a14="http://schemas.microsoft.com/office/drawing/2010/main" val="0"/>
+                        </a:ext>
+                      </a:extLst>
+                    </a:blip>
+                    <a:stretch>
+                      <a:fillRect/>
+                    </a:stretch>
+                  </pic:blipFill>
+                  <pic:spPr>
+                    <a:xfrm>
+                      <a:off x="0" y="0"/>
+                      <a:ext cx="2346960" cy="4171950"/>
+                    </a:xfrm>
+                    <a:prstGeom prst="rect">
+                      <a:avLst/>
+                    </a:prstGeom>
+                  </pic:spPr>
+                </pic:pic>
+              </a:graphicData>
+            </a:graphic>
+            <wp14:sizeRelH relativeFrom="page">
+              <wp14:pctWidth>0</wp14:pctWidth>
+            </wp14:sizeRelH>
+            <wp14:sizeRelV relativeFrom="page">
+              <wp14:pctHeight>0</wp14:pctHeight>
+            </wp14:sizeRelV>
+          </wp:anchor>
+        </w:drawing>
+      </w:r>
       <w:r>
         <w:rPr>
           <w:rFonts w:ascii="Roboto" w:hAnsi="Roboto"/>
@@ -408,7 +602,70 @@
         <w:rPr>
           <w:rFonts w:ascii="Roboto" w:hAnsi="Roboto"/>
         </w:rPr>
-        <w:t>[PLAYEROVERVIEW]</w:t>
+        <w:br w:type="page"/>
+      </w:r>
+    </w:p>
+    <w:p>
+      <w:pPr>
+        <w:rPr>
+          <w:rFonts w:ascii="Roboto" w:hAnsi="Roboto"/>
+        </w:rPr>
+      </w:pPr>
+      <w:r>
+        <w:rPr>
+          <w:rFonts w:ascii="Roboto" w:hAnsi="Roboto"/>
+          <w:noProof/>
+        </w:rPr>
+        <w:lastRenderedPageBreak/>
+        <w:drawing>
+          <wp:anchor distT="0" distB="0" distL="114300" distR="114300" simplePos="0" relativeHeight="251660288" behindDoc="0" locked="0" layoutInCell="1" allowOverlap="1" wp14:anchorId="4B49A627" wp14:editId="5B292BFF">
+            <wp:simplePos x="0" y="0"/>
+            <wp:positionH relativeFrom="column">
+              <wp:posOffset>-4445</wp:posOffset>
+            </wp:positionH>
+            <wp:positionV relativeFrom="paragraph">
+              <wp:posOffset>0</wp:posOffset>
+            </wp:positionV>
+            <wp:extent cx="2347200" cy="4172400"/>
+            <wp:effectExtent l="0" t="0" r="0" b="0"/>
+            <wp:wrapSquare wrapText="bothSides"/>
+            <wp:docPr id="3" name="Grafik 3"/>
+            <wp:cNvGraphicFramePr>
+              <a:graphicFrameLocks xmlns:a="http://schemas.openxmlformats.org/drawingml/2006/main" noChangeAspect="1"/>
+            </wp:cNvGraphicFramePr>
+            <a:graphic xmlns:a="http://schemas.openxmlformats.org/drawingml/2006/main">
+              <a:graphicData uri="http://schemas.openxmlformats.org/drawingml/2006/picture">
+                <pic:pic xmlns:pic="http://schemas.openxmlformats.org/drawingml/2006/picture">
+                  <pic:nvPicPr>
+                    <pic:cNvPr id="3" name="Screenshot_20180603-152749.png"/>
+                    <pic:cNvPicPr/>
+                  </pic:nvPicPr>
+                  <pic:blipFill>
+                    <a:blip r:embed="rId6" cstate="print">
+                      <a:extLst>
+                        <a:ext uri="{28A0092B-C50C-407E-A947-70E740481C1C}">
+                          <a14:useLocalDpi xmlns:a14="http://schemas.microsoft.com/office/drawing/2010/main" val="0"/>
+                        </a:ext>
+                      </a:extLst>
+                    </a:blip>
+                    <a:stretch>
+                      <a:fillRect/>
+                    </a:stretch>
+                  </pic:blipFill>
+                  <pic:spPr>
+                    <a:xfrm>
+                      <a:off x="0" y="0"/>
+                      <a:ext cx="2347200" cy="4172400"/>
+                    </a:xfrm>
+                    <a:prstGeom prst="rect">
+                      <a:avLst/>
+                    </a:prstGeom>
+                  </pic:spPr>
+                </pic:pic>
+              </a:graphicData>
+            </a:graphic>
+          </wp:anchor>
+        </w:drawing>
       </w:r>
     </w:p>
     <w:p>
@@ -430,19 +687,152 @@
           <w:rFonts w:ascii="Roboto" w:hAnsi="Roboto"/>
         </w:rPr>
       </w:pPr>
-      <w:r>
-        <w:rPr>
-          <w:rFonts w:ascii="Roboto" w:hAnsi="Roboto"/>
-        </w:rPr>
-        <w:t>[SATISTIC]</w:t>
-      </w:r>
-    </w:p>
-    <w:p>
-      <w:pPr>
-        <w:rPr>
-          <w:rFonts w:ascii="Roboto" w:hAnsi="Roboto"/>
-        </w:rPr>
-      </w:pPr>
+    </w:p>
+    <w:p>
+      <w:pPr>
+        <w:rPr>
+          <w:rFonts w:ascii="Roboto" w:hAnsi="Roboto"/>
+        </w:rPr>
+      </w:pPr>
+    </w:p>
+    <w:p>
+      <w:pPr>
+        <w:rPr>
+          <w:rFonts w:ascii="Roboto" w:hAnsi="Roboto"/>
+        </w:rPr>
+      </w:pPr>
+    </w:p>
+    <w:p>
+      <w:pPr>
+        <w:rPr>
+          <w:rFonts w:ascii="Roboto" w:hAnsi="Roboto"/>
+        </w:rPr>
+      </w:pPr>
+    </w:p>
+    <w:p>
+      <w:pPr>
+        <w:rPr>
+          <w:rFonts w:ascii="Roboto" w:hAnsi="Roboto"/>
+        </w:rPr>
+      </w:pPr>
+    </w:p>
+    <w:p>
+      <w:pPr>
+        <w:rPr>
+          <w:rFonts w:ascii="Roboto" w:hAnsi="Roboto"/>
+        </w:rPr>
+      </w:pPr>
+    </w:p>
+    <w:p>
+      <w:pPr>
+        <w:rPr>
+          <w:rFonts w:ascii="Roboto" w:hAnsi="Roboto"/>
+        </w:rPr>
+      </w:pPr>
+    </w:p>
+    <w:p>
+      <w:pPr>
+        <w:rPr>
+          <w:rFonts w:ascii="Roboto" w:hAnsi="Roboto"/>
+        </w:rPr>
+      </w:pPr>
+    </w:p>
+    <w:p>
+      <w:pPr>
+        <w:rPr>
+          <w:rFonts w:ascii="Roboto" w:hAnsi="Roboto"/>
+        </w:rPr>
+      </w:pPr>
+    </w:p>
+    <w:p>
+      <w:pPr>
+        <w:rPr>
+          <w:rFonts w:ascii="Roboto" w:hAnsi="Roboto"/>
+        </w:rPr>
+      </w:pPr>
+    </w:p>
+    <w:p>
+      <w:pPr>
+        <w:rPr>
+          <w:rFonts w:ascii="Roboto" w:hAnsi="Roboto"/>
+        </w:rPr>
+      </w:pPr>
+    </w:p>
+    <w:p>
+      <w:pPr>
+        <w:rPr>
+          <w:rFonts w:ascii="Roboto" w:hAnsi="Roboto"/>
+        </w:rPr>
+      </w:pPr>
+    </w:p>
+    <w:p>
+      <w:pPr>
+        <w:rPr>
+          <w:rFonts w:ascii="Roboto" w:hAnsi="Roboto"/>
+        </w:rPr>
+      </w:pPr>
+    </w:p>
+    <w:p>
+      <w:pPr>
+        <w:rPr>
+          <w:rFonts w:ascii="Roboto" w:hAnsi="Roboto"/>
+        </w:rPr>
+      </w:pPr>
+      <w:r>
+        <w:rPr>
+          <w:rFonts w:ascii="Roboto" w:hAnsi="Roboto"/>
+          <w:noProof/>
+        </w:rPr>
+        <w:drawing>
+          <wp:anchor distT="0" distB="0" distL="114300" distR="114300" simplePos="0" relativeHeight="251661312" behindDoc="0" locked="0" layoutInCell="1" allowOverlap="1" wp14:anchorId="2B17D893" wp14:editId="3E38F5E9">
+            <wp:simplePos x="0" y="0"/>
+            <wp:positionH relativeFrom="column">
+              <wp:posOffset>-4445</wp:posOffset>
+            </wp:positionH>
+            <wp:positionV relativeFrom="paragraph">
+              <wp:posOffset>-3810</wp:posOffset>
+            </wp:positionV>
+            <wp:extent cx="2347200" cy="4172400"/>
+            <wp:effectExtent l="0" t="0" r="0" b="0"/>
+            <wp:wrapSquare wrapText="bothSides"/>
+            <wp:docPr id="4" name="Grafik 4"/>
+            <wp:cNvGraphicFramePr>
+              <a:graphicFrameLocks xmlns:a="http://schemas.openxmlformats.org/drawingml/2006/main" noChangeAspect="1"/>
+            </wp:cNvGraphicFramePr>
+            <a:graphic xmlns:a="http://schemas.openxmlformats.org/drawingml/2006/main">
+              <a:graphicData uri="http://schemas.openxmlformats.org/drawingml/2006/picture">
+                <pic:pic xmlns:pic="http://schemas.openxmlformats.org/drawingml/2006/picture">
+                  <pic:nvPicPr>
+                    <pic:cNvPr id="4" name="Screenshot_20180606-090241.png"/>
+                    <pic:cNvPicPr/>
+                  </pic:nvPicPr>
+                  <pic:blipFill>
+                    <a:blip r:embed="rId7" cstate="print">
+                      <a:extLst>
+                        <a:ext uri="{28A0092B-C50C-407E-A947-70E740481C1C}">
+                          <a14:useLocalDpi xmlns:a14="http://schemas.microsoft.com/office/drawing/2010/main" val="0"/>
+                        </a:ext>
+                      </a:extLst>
+                    </a:blip>
+                    <a:stretch>
+                      <a:fillRect/>
+                    </a:stretch>
+                  </pic:blipFill>
+                  <pic:spPr>
+                    <a:xfrm>
+                      <a:off x="0" y="0"/>
+                      <a:ext cx="2347200" cy="4172400"/>
+                    </a:xfrm>
+                    <a:prstGeom prst="rect">
+                      <a:avLst/>
+                    </a:prstGeom>
+                  </pic:spPr>
+                </pic:pic>
+              </a:graphicData>
+            </a:graphic>
+          </wp:anchor>
+        </w:drawing>
+      </w:r>
       <w:r>
         <w:rPr>
           <w:rFonts w:ascii="Roboto" w:hAnsi="Roboto"/>
@@ -467,6 +857,71 @@
         </w:rPr>
         <w:t>l erkennen kann.</w:t>
       </w:r>
+    </w:p>
+    <w:p>
+      <w:pPr>
+        <w:rPr>
+          <w:rFonts w:ascii="Roboto" w:hAnsi="Roboto"/>
+        </w:rPr>
+      </w:pPr>
+      <w:bookmarkStart w:id="0" w:name="_GoBack"/>
+      <w:bookmarkEnd w:id="0"/>
+    </w:p>
+    <w:p>
+      <w:pPr>
+        <w:rPr>
+          <w:rFonts w:ascii="Roboto" w:hAnsi="Roboto"/>
+        </w:rPr>
+      </w:pPr>
+    </w:p>
+    <w:p>
+      <w:pPr>
+        <w:rPr>
+          <w:rFonts w:ascii="Roboto" w:hAnsi="Roboto"/>
+        </w:rPr>
+      </w:pPr>
+    </w:p>
+    <w:p>
+      <w:pPr>
+        <w:rPr>
+          <w:rFonts w:ascii="Roboto" w:hAnsi="Roboto"/>
+        </w:rPr>
+      </w:pPr>
+    </w:p>
+    <w:p>
+      <w:pPr>
+        <w:rPr>
+          <w:rFonts w:ascii="Roboto" w:hAnsi="Roboto"/>
+        </w:rPr>
+      </w:pPr>
+    </w:p>
+    <w:p>
+      <w:pPr>
+        <w:rPr>
+          <w:rFonts w:ascii="Roboto" w:hAnsi="Roboto"/>
+        </w:rPr>
+      </w:pPr>
+    </w:p>
+    <w:p>
+      <w:pPr>
+        <w:rPr>
+          <w:rFonts w:ascii="Roboto" w:hAnsi="Roboto"/>
+        </w:rPr>
+      </w:pPr>
+    </w:p>
+    <w:p>
+      <w:pPr>
+        <w:rPr>
+          <w:rFonts w:ascii="Roboto" w:hAnsi="Roboto"/>
+        </w:rPr>
+      </w:pPr>
+    </w:p>
+    <w:p>
+      <w:pPr>
+        <w:rPr>
+          <w:rFonts w:ascii="Roboto" w:hAnsi="Roboto"/>
+        </w:rPr>
+      </w:pPr>
       <w:r>
         <w:rPr>
           <w:rFonts w:ascii="Roboto" w:hAnsi="Roboto"/>
@@ -1314,7 +1769,7 @@
         </w:rPr>
         <w:t xml:space="preserve"> von </w:t>
       </w:r>
-      <w:hyperlink r:id="rId4" w:history="1">
+      <w:hyperlink r:id="rId8" w:history="1">
         <w:r>
           <w:rPr>
             <w:rStyle w:val="Hyperlink"/>
@@ -2371,6 +2826,12 @@
         </w:rPr>
         <w:t xml:space="preserve"> benötigt. Auch wenn das Styling und Initialisieren etwas umständlich ist, war es doch die beste Lösung für mein Anwendungsfall, die ich finden konnte.</w:t>
       </w:r>
+      <w:r>
+        <w:rPr>
+          <w:rFonts w:ascii="Roboto" w:hAnsi="Roboto"/>
+        </w:rPr>
+        <w:t xml:space="preserve"> </w:t>
+      </w:r>
     </w:p>
     <w:p>
       <w:pPr>
@@ -2795,6 +3256,105 @@
           <w:rFonts w:ascii="Roboto" w:hAnsi="Roboto"/>
         </w:rPr>
       </w:pPr>
+      <w:r>
+        <w:rPr>
+          <w:rFonts w:ascii="Roboto" w:hAnsi="Roboto"/>
+        </w:rPr>
+        <w:t xml:space="preserve">Das </w:t>
+      </w:r>
+      <w:proofErr w:type="spellStart"/>
+      <w:r>
+        <w:rPr>
+          <w:rFonts w:ascii="Roboto" w:hAnsi="Roboto"/>
+        </w:rPr>
+        <w:t>Graphenframework</w:t>
+      </w:r>
+      <w:proofErr w:type="spellEnd"/>
+      <w:r>
+        <w:rPr>
+          <w:rFonts w:ascii="Roboto" w:hAnsi="Roboto"/>
+        </w:rPr>
+        <w:t xml:space="preserve"> </w:t>
+      </w:r>
+      <w:proofErr w:type="spellStart"/>
+      <w:r>
+        <w:rPr>
+          <w:rFonts w:ascii="Roboto" w:hAnsi="Roboto"/>
+        </w:rPr>
+        <w:t>MPAndroidChart</w:t>
+      </w:r>
+      <w:proofErr w:type="spellEnd"/>
+      <w:r>
+        <w:rPr>
+          <w:rFonts w:ascii="Roboto" w:hAnsi="Roboto"/>
+        </w:rPr>
+        <w:t xml:space="preserve"> stellte mich auch vor eine Entscheidung. </w:t>
+      </w:r>
+      <w:r>
+        <w:rPr>
+          <w:rFonts w:ascii="Roboto" w:hAnsi="Roboto"/>
+        </w:rPr>
+        <w:t xml:space="preserve">Leider verschiebt sich beim dynamischen Hinzufügen von Knoten das Hintergrundraster. Dies fällt </w:t>
+      </w:r>
+      <w:proofErr w:type="spellStart"/>
+      <w:r>
+        <w:rPr>
+          <w:rFonts w:ascii="Roboto" w:hAnsi="Roboto"/>
+        </w:rPr>
+        <w:t>alllerdings</w:t>
+      </w:r>
+      <w:proofErr w:type="spellEnd"/>
+      <w:r>
+        <w:rPr>
+          <w:rFonts w:ascii="Roboto" w:hAnsi="Roboto"/>
+        </w:rPr>
+        <w:t xml:space="preserve"> nur bei der schnellen Generierung von Dummy Daten auf</w:t>
+      </w:r>
+      <w:r>
+        <w:rPr>
+          <w:rFonts w:ascii="Roboto" w:hAnsi="Roboto"/>
+        </w:rPr>
+        <w:t xml:space="preserve"> (etwa ab dem 4. Eintrag)</w:t>
+      </w:r>
+      <w:r>
+        <w:rPr>
+          <w:rFonts w:ascii="Roboto" w:hAnsi="Roboto"/>
+        </w:rPr>
+        <w:t xml:space="preserve">, da im Normalfall frühesten alle 24 Stunden ein Knoten erzeugt wird fällt dieser Bug nur auf, wenn die App mehr als 72 Stunden aktiv wäre. Es lässt sich durch </w:t>
+      </w:r>
+      <w:r>
+        <w:rPr>
+          <w:rFonts w:ascii="Roboto" w:hAnsi="Roboto"/>
+        </w:rPr>
+        <w:t>erneutes</w:t>
+      </w:r>
+      <w:r>
+        <w:rPr>
+          <w:rFonts w:ascii="Roboto" w:hAnsi="Roboto"/>
+        </w:rPr>
+        <w:t xml:space="preserve"> </w:t>
+      </w:r>
+      <w:proofErr w:type="spellStart"/>
+      <w:r>
+        <w:rPr>
+          <w:rFonts w:ascii="Roboto" w:hAnsi="Roboto"/>
+        </w:rPr>
+        <w:t>Initalisieren</w:t>
+      </w:r>
+      <w:proofErr w:type="spellEnd"/>
+      <w:r>
+        <w:rPr>
+          <w:rFonts w:ascii="Roboto" w:hAnsi="Roboto"/>
+        </w:rPr>
+        <w:t xml:space="preserve"> des Graphens beheben, darunter leidet allerdings die Leistung. Ich habe mich entschieden die reguläre Verwendung zu optimieren.</w:t>
+      </w:r>
+    </w:p>
+    <w:p>
+      <w:pPr>
+        <w:rPr>
+          <w:rFonts w:ascii="Roboto" w:hAnsi="Roboto"/>
+        </w:rPr>
+      </w:pPr>
     </w:p>
     <w:p>
       <w:pPr>
@@ -2969,8 +3529,6 @@
         </w:rPr>
         <w:t>,</w:t>
       </w:r>
-      <w:bookmarkStart w:id="0" w:name="_GoBack"/>
-      <w:bookmarkEnd w:id="0"/>
       <w:r>
         <w:rPr>
           <w:rFonts w:ascii="Roboto" w:hAnsi="Roboto"/>

</xml_diff>

<commit_message>
Finished Project except Presentation
</commit_message>
<xml_diff>
--- a/RocketLeagueCompanion/Documents/MOVS RLCompanion Doku.docx
+++ b/RocketLeagueCompanion/Documents/MOVS RLCompanion Doku.docx
@@ -88,12 +88,21 @@
           <w:sz w:val="60"/>
           <w:szCs w:val="60"/>
         </w:rPr>
-        <w:t>Technische Hochschule Bingen 2018</w:t>
+        <w:t xml:space="preserve">Technische Hochschule Bingen </w:t>
+      </w:r>
+      <w:bookmarkStart w:id="0" w:name="_GoBack"/>
+      <w:r>
+        <w:rPr>
+          <w:sz w:val="60"/>
+          <w:szCs w:val="60"/>
+        </w:rPr>
+        <w:t>2018</w:t>
       </w:r>
       <w:r>
         <w:br w:type="page"/>
       </w:r>
     </w:p>
+    <w:bookmarkEnd w:id="0" w:displacedByCustomXml="next"/>
     <w:sdt>
       <w:sdtPr>
         <w:rPr>
@@ -119,8 +128,14 @@
         <w:p>
           <w:pPr>
             <w:pStyle w:val="Inhaltsverzeichnisberschrift"/>
+            <w:rPr>
+              <w:rFonts w:ascii="Roboto" w:hAnsi="Roboto"/>
+            </w:rPr>
           </w:pPr>
           <w:r>
+            <w:rPr>
+              <w:rFonts w:ascii="Roboto" w:hAnsi="Roboto"/>
+            </w:rPr>
             <w:t>Inhalt</w:t>
           </w:r>
         </w:p>
@@ -131,12 +146,13 @@
               <w:tab w:val="right" w:leader="dot" w:pos="9062"/>
             </w:tabs>
             <w:rPr>
-              <w:rFonts w:cstheme="minorBidi"/>
+              <w:rFonts w:ascii="Roboto" w:hAnsi="Roboto" w:cstheme="minorBidi"/>
               <w:noProof/>
             </w:rPr>
           </w:pPr>
           <w:r>
             <w:rPr>
+              <w:rFonts w:ascii="Roboto" w:hAnsi="Roboto"/>
               <w:b/>
               <w:bCs/>
             </w:rPr>
@@ -144,6 +160,7 @@
           </w:r>
           <w:r>
             <w:rPr>
+              <w:rFonts w:ascii="Roboto" w:hAnsi="Roboto"/>
               <w:b/>
               <w:bCs/>
             </w:rPr>
@@ -151,12 +168,13 @@
           </w:r>
           <w:r>
             <w:rPr>
+              <w:rFonts w:ascii="Roboto" w:hAnsi="Roboto"/>
               <w:b/>
               <w:bCs/>
             </w:rPr>
             <w:fldChar w:fldCharType="separate"/>
           </w:r>
-          <w:hyperlink w:anchor="_Toc516332476" w:history="1">
+          <w:hyperlink w:anchor="_Toc516659426" w:history="1">
             <w:r>
               <w:rPr>
                 <w:rStyle w:val="Hyperlink"/>
@@ -167,6 +185,7 @@
             </w:r>
             <w:r>
               <w:rPr>
+                <w:rFonts w:ascii="Roboto" w:hAnsi="Roboto"/>
                 <w:noProof/>
                 <w:webHidden/>
               </w:rPr>
@@ -174,6 +193,7 @@
             </w:r>
             <w:r>
               <w:rPr>
+                <w:rFonts w:ascii="Roboto" w:hAnsi="Roboto"/>
                 <w:noProof/>
                 <w:webHidden/>
               </w:rPr>
@@ -181,19 +201,22 @@
             </w:r>
             <w:r>
               <w:rPr>
-                <w:noProof/>
-                <w:webHidden/>
-              </w:rPr>
-              <w:instrText xml:space="preserve"> PAGEREF _Toc516332476 \h </w:instrText>
-            </w:r>
-            <w:r>
-              <w:rPr>
-                <w:noProof/>
-                <w:webHidden/>
-              </w:rPr>
-            </w:r>
-            <w:r>
-              <w:rPr>
+                <w:rFonts w:ascii="Roboto" w:hAnsi="Roboto"/>
+                <w:noProof/>
+                <w:webHidden/>
+              </w:rPr>
+              <w:instrText xml:space="preserve"> PAGEREF _Toc516659426 \h </w:instrText>
+            </w:r>
+            <w:r>
+              <w:rPr>
+                <w:rFonts w:ascii="Roboto" w:hAnsi="Roboto"/>
+                <w:noProof/>
+                <w:webHidden/>
+              </w:rPr>
+            </w:r>
+            <w:r>
+              <w:rPr>
+                <w:rFonts w:ascii="Roboto" w:hAnsi="Roboto"/>
                 <w:noProof/>
                 <w:webHidden/>
               </w:rPr>
@@ -201,6 +224,7 @@
             </w:r>
             <w:r>
               <w:rPr>
+                <w:rFonts w:ascii="Roboto" w:hAnsi="Roboto"/>
                 <w:noProof/>
                 <w:webHidden/>
               </w:rPr>
@@ -208,6 +232,7 @@
             </w:r>
             <w:r>
               <w:rPr>
+                <w:rFonts w:ascii="Roboto" w:hAnsi="Roboto"/>
                 <w:noProof/>
                 <w:webHidden/>
               </w:rPr>
@@ -222,20 +247,22 @@
               <w:tab w:val="right" w:leader="dot" w:pos="9062"/>
             </w:tabs>
             <w:rPr>
-              <w:rFonts w:cstheme="minorBidi"/>
+              <w:rFonts w:ascii="Roboto" w:hAnsi="Roboto" w:cstheme="minorBidi"/>
               <w:noProof/>
             </w:rPr>
           </w:pPr>
-          <w:hyperlink w:anchor="_Toc516332477" w:history="1">
+          <w:hyperlink w:anchor="_Toc516659427" w:history="1">
             <w:r>
               <w:rPr>
                 <w:rStyle w:val="Hyperlink"/>
+                <w:rFonts w:ascii="Roboto" w:hAnsi="Roboto"/>
                 <w:noProof/>
               </w:rPr>
               <w:t>Überblick</w:t>
             </w:r>
             <w:r>
               <w:rPr>
+                <w:rFonts w:ascii="Roboto" w:hAnsi="Roboto"/>
                 <w:noProof/>
                 <w:webHidden/>
               </w:rPr>
@@ -243,6 +270,7 @@
             </w:r>
             <w:r>
               <w:rPr>
+                <w:rFonts w:ascii="Roboto" w:hAnsi="Roboto"/>
                 <w:noProof/>
                 <w:webHidden/>
               </w:rPr>
@@ -250,19 +278,22 @@
             </w:r>
             <w:r>
               <w:rPr>
-                <w:noProof/>
-                <w:webHidden/>
-              </w:rPr>
-              <w:instrText xml:space="preserve"> PAGEREF _Toc516332477 \h </w:instrText>
-            </w:r>
-            <w:r>
-              <w:rPr>
-                <w:noProof/>
-                <w:webHidden/>
-              </w:rPr>
-            </w:r>
-            <w:r>
-              <w:rPr>
+                <w:rFonts w:ascii="Roboto" w:hAnsi="Roboto"/>
+                <w:noProof/>
+                <w:webHidden/>
+              </w:rPr>
+              <w:instrText xml:space="preserve"> PAGEREF _Toc516659427 \h </w:instrText>
+            </w:r>
+            <w:r>
+              <w:rPr>
+                <w:rFonts w:ascii="Roboto" w:hAnsi="Roboto"/>
+                <w:noProof/>
+                <w:webHidden/>
+              </w:rPr>
+            </w:r>
+            <w:r>
+              <w:rPr>
+                <w:rFonts w:ascii="Roboto" w:hAnsi="Roboto"/>
                 <w:noProof/>
                 <w:webHidden/>
               </w:rPr>
@@ -270,6 +301,7 @@
             </w:r>
             <w:r>
               <w:rPr>
+                <w:rFonts w:ascii="Roboto" w:hAnsi="Roboto"/>
                 <w:noProof/>
                 <w:webHidden/>
               </w:rPr>
@@ -277,6 +309,7 @@
             </w:r>
             <w:r>
               <w:rPr>
+                <w:rFonts w:ascii="Roboto" w:hAnsi="Roboto"/>
                 <w:noProof/>
                 <w:webHidden/>
               </w:rPr>
@@ -291,20 +324,22 @@
               <w:tab w:val="right" w:leader="dot" w:pos="9062"/>
             </w:tabs>
             <w:rPr>
-              <w:rFonts w:cstheme="minorBidi"/>
+              <w:rFonts w:ascii="Roboto" w:hAnsi="Roboto" w:cstheme="minorBidi"/>
               <w:noProof/>
             </w:rPr>
           </w:pPr>
-          <w:hyperlink w:anchor="_Toc516332478" w:history="1">
+          <w:hyperlink w:anchor="_Toc516659428" w:history="1">
             <w:r>
               <w:rPr>
                 <w:rStyle w:val="Hyperlink"/>
+                <w:rFonts w:ascii="Roboto" w:hAnsi="Roboto"/>
                 <w:noProof/>
               </w:rPr>
               <w:t>Funktionsweise</w:t>
             </w:r>
             <w:r>
               <w:rPr>
+                <w:rFonts w:ascii="Roboto" w:hAnsi="Roboto"/>
                 <w:noProof/>
                 <w:webHidden/>
               </w:rPr>
@@ -312,6 +347,7 @@
             </w:r>
             <w:r>
               <w:rPr>
+                <w:rFonts w:ascii="Roboto" w:hAnsi="Roboto"/>
                 <w:noProof/>
                 <w:webHidden/>
               </w:rPr>
@@ -319,19 +355,22 @@
             </w:r>
             <w:r>
               <w:rPr>
-                <w:noProof/>
-                <w:webHidden/>
-              </w:rPr>
-              <w:instrText xml:space="preserve"> PAGEREF _Toc516332478 \h </w:instrText>
-            </w:r>
-            <w:r>
-              <w:rPr>
-                <w:noProof/>
-                <w:webHidden/>
-              </w:rPr>
-            </w:r>
-            <w:r>
-              <w:rPr>
+                <w:rFonts w:ascii="Roboto" w:hAnsi="Roboto"/>
+                <w:noProof/>
+                <w:webHidden/>
+              </w:rPr>
+              <w:instrText xml:space="preserve"> PAGEREF _Toc516659428 \h </w:instrText>
+            </w:r>
+            <w:r>
+              <w:rPr>
+                <w:rFonts w:ascii="Roboto" w:hAnsi="Roboto"/>
+                <w:noProof/>
+                <w:webHidden/>
+              </w:rPr>
+            </w:r>
+            <w:r>
+              <w:rPr>
+                <w:rFonts w:ascii="Roboto" w:hAnsi="Roboto"/>
                 <w:noProof/>
                 <w:webHidden/>
               </w:rPr>
@@ -339,6 +378,7 @@
             </w:r>
             <w:r>
               <w:rPr>
+                <w:rFonts w:ascii="Roboto" w:hAnsi="Roboto"/>
                 <w:noProof/>
                 <w:webHidden/>
               </w:rPr>
@@ -346,6 +386,238 @@
             </w:r>
             <w:r>
               <w:rPr>
+                <w:rFonts w:ascii="Roboto" w:hAnsi="Roboto"/>
+                <w:noProof/>
+                <w:webHidden/>
+              </w:rPr>
+              <w:fldChar w:fldCharType="end"/>
+            </w:r>
+          </w:hyperlink>
+        </w:p>
+        <w:p>
+          <w:pPr>
+            <w:pStyle w:val="Verzeichnis2"/>
+            <w:tabs>
+              <w:tab w:val="right" w:leader="dot" w:pos="9062"/>
+            </w:tabs>
+            <w:rPr>
+              <w:rFonts w:ascii="Roboto" w:hAnsi="Roboto" w:cstheme="minorBidi"/>
+              <w:noProof/>
+            </w:rPr>
+          </w:pPr>
+          <w:hyperlink w:anchor="_Toc516659429" w:history="1">
+            <w:r>
+              <w:rPr>
+                <w:rStyle w:val="Hyperlink"/>
+                <w:rFonts w:ascii="Roboto" w:hAnsi="Roboto"/>
+                <w:noProof/>
+              </w:rPr>
+              <w:t>Suche</w:t>
+            </w:r>
+            <w:r>
+              <w:rPr>
+                <w:rFonts w:ascii="Roboto" w:hAnsi="Roboto"/>
+                <w:noProof/>
+                <w:webHidden/>
+              </w:rPr>
+              <w:tab/>
+            </w:r>
+            <w:r>
+              <w:rPr>
+                <w:rFonts w:ascii="Roboto" w:hAnsi="Roboto"/>
+                <w:noProof/>
+                <w:webHidden/>
+              </w:rPr>
+              <w:fldChar w:fldCharType="begin"/>
+            </w:r>
+            <w:r>
+              <w:rPr>
+                <w:rFonts w:ascii="Roboto" w:hAnsi="Roboto"/>
+                <w:noProof/>
+                <w:webHidden/>
+              </w:rPr>
+              <w:instrText xml:space="preserve"> PAGEREF _Toc516659429 \h </w:instrText>
+            </w:r>
+            <w:r>
+              <w:rPr>
+                <w:rFonts w:ascii="Roboto" w:hAnsi="Roboto"/>
+                <w:noProof/>
+                <w:webHidden/>
+              </w:rPr>
+            </w:r>
+            <w:r>
+              <w:rPr>
+                <w:rFonts w:ascii="Roboto" w:hAnsi="Roboto"/>
+                <w:noProof/>
+                <w:webHidden/>
+              </w:rPr>
+              <w:fldChar w:fldCharType="separate"/>
+            </w:r>
+            <w:r>
+              <w:rPr>
+                <w:rFonts w:ascii="Roboto" w:hAnsi="Roboto"/>
+                <w:noProof/>
+                <w:webHidden/>
+              </w:rPr>
+              <w:t>6</w:t>
+            </w:r>
+            <w:r>
+              <w:rPr>
+                <w:rFonts w:ascii="Roboto" w:hAnsi="Roboto"/>
+                <w:noProof/>
+                <w:webHidden/>
+              </w:rPr>
+              <w:fldChar w:fldCharType="end"/>
+            </w:r>
+          </w:hyperlink>
+        </w:p>
+        <w:p>
+          <w:pPr>
+            <w:pStyle w:val="Verzeichnis2"/>
+            <w:tabs>
+              <w:tab w:val="right" w:leader="dot" w:pos="9062"/>
+            </w:tabs>
+            <w:rPr>
+              <w:rFonts w:ascii="Roboto" w:hAnsi="Roboto" w:cstheme="minorBidi"/>
+              <w:noProof/>
+            </w:rPr>
+          </w:pPr>
+          <w:hyperlink w:anchor="_Toc516659430" w:history="1">
+            <w:r>
+              <w:rPr>
+                <w:rStyle w:val="Hyperlink"/>
+                <w:rFonts w:ascii="Roboto" w:hAnsi="Roboto"/>
+                <w:noProof/>
+              </w:rPr>
+              <w:t>Spielerübersicht</w:t>
+            </w:r>
+            <w:r>
+              <w:rPr>
+                <w:rFonts w:ascii="Roboto" w:hAnsi="Roboto"/>
+                <w:noProof/>
+                <w:webHidden/>
+              </w:rPr>
+              <w:tab/>
+            </w:r>
+            <w:r>
+              <w:rPr>
+                <w:rFonts w:ascii="Roboto" w:hAnsi="Roboto"/>
+                <w:noProof/>
+                <w:webHidden/>
+              </w:rPr>
+              <w:fldChar w:fldCharType="begin"/>
+            </w:r>
+            <w:r>
+              <w:rPr>
+                <w:rFonts w:ascii="Roboto" w:hAnsi="Roboto"/>
+                <w:noProof/>
+                <w:webHidden/>
+              </w:rPr>
+              <w:instrText xml:space="preserve"> PAGEREF _Toc516659430 \h </w:instrText>
+            </w:r>
+            <w:r>
+              <w:rPr>
+                <w:rFonts w:ascii="Roboto" w:hAnsi="Roboto"/>
+                <w:noProof/>
+                <w:webHidden/>
+              </w:rPr>
+            </w:r>
+            <w:r>
+              <w:rPr>
+                <w:rFonts w:ascii="Roboto" w:hAnsi="Roboto"/>
+                <w:noProof/>
+                <w:webHidden/>
+              </w:rPr>
+              <w:fldChar w:fldCharType="separate"/>
+            </w:r>
+            <w:r>
+              <w:rPr>
+                <w:rFonts w:ascii="Roboto" w:hAnsi="Roboto"/>
+                <w:noProof/>
+                <w:webHidden/>
+              </w:rPr>
+              <w:t>6</w:t>
+            </w:r>
+            <w:r>
+              <w:rPr>
+                <w:rFonts w:ascii="Roboto" w:hAnsi="Roboto"/>
+                <w:noProof/>
+                <w:webHidden/>
+              </w:rPr>
+              <w:fldChar w:fldCharType="end"/>
+            </w:r>
+          </w:hyperlink>
+        </w:p>
+        <w:p>
+          <w:pPr>
+            <w:pStyle w:val="Verzeichnis2"/>
+            <w:tabs>
+              <w:tab w:val="right" w:leader="dot" w:pos="9062"/>
+            </w:tabs>
+            <w:rPr>
+              <w:rFonts w:ascii="Roboto" w:hAnsi="Roboto" w:cstheme="minorBidi"/>
+              <w:noProof/>
+            </w:rPr>
+          </w:pPr>
+          <w:hyperlink w:anchor="_Toc516659431" w:history="1">
+            <w:r>
+              <w:rPr>
+                <w:rStyle w:val="Hyperlink"/>
+                <w:rFonts w:ascii="Roboto" w:hAnsi="Roboto"/>
+                <w:noProof/>
+              </w:rPr>
+              <w:t>Speichern</w:t>
+            </w:r>
+            <w:r>
+              <w:rPr>
+                <w:rFonts w:ascii="Roboto" w:hAnsi="Roboto"/>
+                <w:noProof/>
+                <w:webHidden/>
+              </w:rPr>
+              <w:tab/>
+            </w:r>
+            <w:r>
+              <w:rPr>
+                <w:rFonts w:ascii="Roboto" w:hAnsi="Roboto"/>
+                <w:noProof/>
+                <w:webHidden/>
+              </w:rPr>
+              <w:fldChar w:fldCharType="begin"/>
+            </w:r>
+            <w:r>
+              <w:rPr>
+                <w:rFonts w:ascii="Roboto" w:hAnsi="Roboto"/>
+                <w:noProof/>
+                <w:webHidden/>
+              </w:rPr>
+              <w:instrText xml:space="preserve"> PAGEREF _Toc516659431 \h </w:instrText>
+            </w:r>
+            <w:r>
+              <w:rPr>
+                <w:rFonts w:ascii="Roboto" w:hAnsi="Roboto"/>
+                <w:noProof/>
+                <w:webHidden/>
+              </w:rPr>
+            </w:r>
+            <w:r>
+              <w:rPr>
+                <w:rFonts w:ascii="Roboto" w:hAnsi="Roboto"/>
+                <w:noProof/>
+                <w:webHidden/>
+              </w:rPr>
+              <w:fldChar w:fldCharType="separate"/>
+            </w:r>
+            <w:r>
+              <w:rPr>
+                <w:rFonts w:ascii="Roboto" w:hAnsi="Roboto"/>
+                <w:noProof/>
+                <w:webHidden/>
+              </w:rPr>
+              <w:t>6</w:t>
+            </w:r>
+            <w:r>
+              <w:rPr>
+                <w:rFonts w:ascii="Roboto" w:hAnsi="Roboto"/>
                 <w:noProof/>
                 <w:webHidden/>
               </w:rPr>
@@ -360,20 +632,22 @@
               <w:tab w:val="right" w:leader="dot" w:pos="9062"/>
             </w:tabs>
             <w:rPr>
-              <w:rFonts w:cstheme="minorBidi"/>
+              <w:rFonts w:ascii="Roboto" w:hAnsi="Roboto" w:cstheme="minorBidi"/>
               <w:noProof/>
             </w:rPr>
           </w:pPr>
-          <w:hyperlink w:anchor="_Toc516332479" w:history="1">
+          <w:hyperlink w:anchor="_Toc516659432" w:history="1">
             <w:r>
               <w:rPr>
                 <w:rStyle w:val="Hyperlink"/>
+                <w:rFonts w:ascii="Roboto" w:hAnsi="Roboto"/>
                 <w:noProof/>
               </w:rPr>
               <w:t>Layout</w:t>
             </w:r>
             <w:r>
               <w:rPr>
+                <w:rFonts w:ascii="Roboto" w:hAnsi="Roboto"/>
                 <w:noProof/>
                 <w:webHidden/>
               </w:rPr>
@@ -381,6 +655,7 @@
             </w:r>
             <w:r>
               <w:rPr>
+                <w:rFonts w:ascii="Roboto" w:hAnsi="Roboto"/>
                 <w:noProof/>
                 <w:webHidden/>
               </w:rPr>
@@ -388,19 +663,22 @@
             </w:r>
             <w:r>
               <w:rPr>
-                <w:noProof/>
-                <w:webHidden/>
-              </w:rPr>
-              <w:instrText xml:space="preserve"> PAGEREF _Toc516332479 \h </w:instrText>
-            </w:r>
-            <w:r>
-              <w:rPr>
-                <w:noProof/>
-                <w:webHidden/>
-              </w:rPr>
-            </w:r>
-            <w:r>
-              <w:rPr>
+                <w:rFonts w:ascii="Roboto" w:hAnsi="Roboto"/>
+                <w:noProof/>
+                <w:webHidden/>
+              </w:rPr>
+              <w:instrText xml:space="preserve"> PAGEREF _Toc516659432 \h </w:instrText>
+            </w:r>
+            <w:r>
+              <w:rPr>
+                <w:rFonts w:ascii="Roboto" w:hAnsi="Roboto"/>
+                <w:noProof/>
+                <w:webHidden/>
+              </w:rPr>
+            </w:r>
+            <w:r>
+              <w:rPr>
+                <w:rFonts w:ascii="Roboto" w:hAnsi="Roboto"/>
                 <w:noProof/>
                 <w:webHidden/>
               </w:rPr>
@@ -408,6 +686,7 @@
             </w:r>
             <w:r>
               <w:rPr>
+                <w:rFonts w:ascii="Roboto" w:hAnsi="Roboto"/>
                 <w:noProof/>
                 <w:webHidden/>
               </w:rPr>
@@ -415,6 +694,7 @@
             </w:r>
             <w:r>
               <w:rPr>
+                <w:rFonts w:ascii="Roboto" w:hAnsi="Roboto"/>
                 <w:noProof/>
                 <w:webHidden/>
               </w:rPr>
@@ -429,20 +709,22 @@
               <w:tab w:val="right" w:leader="dot" w:pos="9062"/>
             </w:tabs>
             <w:rPr>
-              <w:rFonts w:cstheme="minorBidi"/>
+              <w:rFonts w:ascii="Roboto" w:hAnsi="Roboto" w:cstheme="minorBidi"/>
               <w:noProof/>
             </w:rPr>
           </w:pPr>
-          <w:hyperlink w:anchor="_Toc516332480" w:history="1">
+          <w:hyperlink w:anchor="_Toc516659433" w:history="1">
             <w:r>
               <w:rPr>
                 <w:rStyle w:val="Hyperlink"/>
+                <w:rFonts w:ascii="Roboto" w:hAnsi="Roboto"/>
                 <w:noProof/>
               </w:rPr>
               <w:t>API und Vernetzung</w:t>
             </w:r>
             <w:r>
               <w:rPr>
+                <w:rFonts w:ascii="Roboto" w:hAnsi="Roboto"/>
                 <w:noProof/>
                 <w:webHidden/>
               </w:rPr>
@@ -450,6 +732,7 @@
             </w:r>
             <w:r>
               <w:rPr>
+                <w:rFonts w:ascii="Roboto" w:hAnsi="Roboto"/>
                 <w:noProof/>
                 <w:webHidden/>
               </w:rPr>
@@ -457,19 +740,22 @@
             </w:r>
             <w:r>
               <w:rPr>
-                <w:noProof/>
-                <w:webHidden/>
-              </w:rPr>
-              <w:instrText xml:space="preserve"> PAGEREF _Toc516332480 \h </w:instrText>
-            </w:r>
-            <w:r>
-              <w:rPr>
-                <w:noProof/>
-                <w:webHidden/>
-              </w:rPr>
-            </w:r>
-            <w:r>
-              <w:rPr>
+                <w:rFonts w:ascii="Roboto" w:hAnsi="Roboto"/>
+                <w:noProof/>
+                <w:webHidden/>
+              </w:rPr>
+              <w:instrText xml:space="preserve"> PAGEREF _Toc516659433 \h </w:instrText>
+            </w:r>
+            <w:r>
+              <w:rPr>
+                <w:rFonts w:ascii="Roboto" w:hAnsi="Roboto"/>
+                <w:noProof/>
+                <w:webHidden/>
+              </w:rPr>
+            </w:r>
+            <w:r>
+              <w:rPr>
+                <w:rFonts w:ascii="Roboto" w:hAnsi="Roboto"/>
                 <w:noProof/>
                 <w:webHidden/>
               </w:rPr>
@@ -477,6 +763,7 @@
             </w:r>
             <w:r>
               <w:rPr>
+                <w:rFonts w:ascii="Roboto" w:hAnsi="Roboto"/>
                 <w:noProof/>
                 <w:webHidden/>
               </w:rPr>
@@ -484,6 +771,238 @@
             </w:r>
             <w:r>
               <w:rPr>
+                <w:rFonts w:ascii="Roboto" w:hAnsi="Roboto"/>
+                <w:noProof/>
+                <w:webHidden/>
+              </w:rPr>
+              <w:fldChar w:fldCharType="end"/>
+            </w:r>
+          </w:hyperlink>
+        </w:p>
+        <w:p>
+          <w:pPr>
+            <w:pStyle w:val="Verzeichnis2"/>
+            <w:tabs>
+              <w:tab w:val="right" w:leader="dot" w:pos="9062"/>
+            </w:tabs>
+            <w:rPr>
+              <w:rFonts w:ascii="Roboto" w:hAnsi="Roboto" w:cstheme="minorBidi"/>
+              <w:noProof/>
+            </w:rPr>
+          </w:pPr>
+          <w:hyperlink w:anchor="_Toc516659434" w:history="1">
+            <w:r>
+              <w:rPr>
+                <w:rStyle w:val="Hyperlink"/>
+                <w:rFonts w:ascii="Roboto" w:hAnsi="Roboto"/>
+                <w:noProof/>
+              </w:rPr>
+              <w:t>System Architektur</w:t>
+            </w:r>
+            <w:r>
+              <w:rPr>
+                <w:rFonts w:ascii="Roboto" w:hAnsi="Roboto"/>
+                <w:noProof/>
+                <w:webHidden/>
+              </w:rPr>
+              <w:tab/>
+            </w:r>
+            <w:r>
+              <w:rPr>
+                <w:rFonts w:ascii="Roboto" w:hAnsi="Roboto"/>
+                <w:noProof/>
+                <w:webHidden/>
+              </w:rPr>
+              <w:fldChar w:fldCharType="begin"/>
+            </w:r>
+            <w:r>
+              <w:rPr>
+                <w:rFonts w:ascii="Roboto" w:hAnsi="Roboto"/>
+                <w:noProof/>
+                <w:webHidden/>
+              </w:rPr>
+              <w:instrText xml:space="preserve"> PAGEREF _Toc516659434 \h </w:instrText>
+            </w:r>
+            <w:r>
+              <w:rPr>
+                <w:rFonts w:ascii="Roboto" w:hAnsi="Roboto"/>
+                <w:noProof/>
+                <w:webHidden/>
+              </w:rPr>
+            </w:r>
+            <w:r>
+              <w:rPr>
+                <w:rFonts w:ascii="Roboto" w:hAnsi="Roboto"/>
+                <w:noProof/>
+                <w:webHidden/>
+              </w:rPr>
+              <w:fldChar w:fldCharType="separate"/>
+            </w:r>
+            <w:r>
+              <w:rPr>
+                <w:rFonts w:ascii="Roboto" w:hAnsi="Roboto"/>
+                <w:noProof/>
+                <w:webHidden/>
+              </w:rPr>
+              <w:t>8</w:t>
+            </w:r>
+            <w:r>
+              <w:rPr>
+                <w:rFonts w:ascii="Roboto" w:hAnsi="Roboto"/>
+                <w:noProof/>
+                <w:webHidden/>
+              </w:rPr>
+              <w:fldChar w:fldCharType="end"/>
+            </w:r>
+          </w:hyperlink>
+        </w:p>
+        <w:p>
+          <w:pPr>
+            <w:pStyle w:val="Verzeichnis2"/>
+            <w:tabs>
+              <w:tab w:val="right" w:leader="dot" w:pos="9062"/>
+            </w:tabs>
+            <w:rPr>
+              <w:rFonts w:ascii="Roboto" w:hAnsi="Roboto" w:cstheme="minorBidi"/>
+              <w:noProof/>
+            </w:rPr>
+          </w:pPr>
+          <w:hyperlink w:anchor="_Toc516659435" w:history="1">
+            <w:r>
+              <w:rPr>
+                <w:rStyle w:val="Hyperlink"/>
+                <w:rFonts w:ascii="Roboto" w:hAnsi="Roboto"/>
+                <w:noProof/>
+              </w:rPr>
+              <w:t>Software Architektur</w:t>
+            </w:r>
+            <w:r>
+              <w:rPr>
+                <w:rFonts w:ascii="Roboto" w:hAnsi="Roboto"/>
+                <w:noProof/>
+                <w:webHidden/>
+              </w:rPr>
+              <w:tab/>
+            </w:r>
+            <w:r>
+              <w:rPr>
+                <w:rFonts w:ascii="Roboto" w:hAnsi="Roboto"/>
+                <w:noProof/>
+                <w:webHidden/>
+              </w:rPr>
+              <w:fldChar w:fldCharType="begin"/>
+            </w:r>
+            <w:r>
+              <w:rPr>
+                <w:rFonts w:ascii="Roboto" w:hAnsi="Roboto"/>
+                <w:noProof/>
+                <w:webHidden/>
+              </w:rPr>
+              <w:instrText xml:space="preserve"> PAGEREF _Toc516659435 \h </w:instrText>
+            </w:r>
+            <w:r>
+              <w:rPr>
+                <w:rFonts w:ascii="Roboto" w:hAnsi="Roboto"/>
+                <w:noProof/>
+                <w:webHidden/>
+              </w:rPr>
+            </w:r>
+            <w:r>
+              <w:rPr>
+                <w:rFonts w:ascii="Roboto" w:hAnsi="Roboto"/>
+                <w:noProof/>
+                <w:webHidden/>
+              </w:rPr>
+              <w:fldChar w:fldCharType="separate"/>
+            </w:r>
+            <w:r>
+              <w:rPr>
+                <w:rFonts w:ascii="Roboto" w:hAnsi="Roboto"/>
+                <w:noProof/>
+                <w:webHidden/>
+              </w:rPr>
+              <w:t>9</w:t>
+            </w:r>
+            <w:r>
+              <w:rPr>
+                <w:rFonts w:ascii="Roboto" w:hAnsi="Roboto"/>
+                <w:noProof/>
+                <w:webHidden/>
+              </w:rPr>
+              <w:fldChar w:fldCharType="end"/>
+            </w:r>
+          </w:hyperlink>
+        </w:p>
+        <w:p>
+          <w:pPr>
+            <w:pStyle w:val="Verzeichnis2"/>
+            <w:tabs>
+              <w:tab w:val="right" w:leader="dot" w:pos="9062"/>
+            </w:tabs>
+            <w:rPr>
+              <w:rFonts w:ascii="Roboto" w:hAnsi="Roboto" w:cstheme="minorBidi"/>
+              <w:noProof/>
+            </w:rPr>
+          </w:pPr>
+          <w:hyperlink w:anchor="_Toc516659436" w:history="1">
+            <w:r>
+              <w:rPr>
+                <w:rStyle w:val="Hyperlink"/>
+                <w:rFonts w:ascii="Roboto" w:hAnsi="Roboto"/>
+                <w:noProof/>
+              </w:rPr>
+              <w:t>Publish &amp; Subscribe Pattern</w:t>
+            </w:r>
+            <w:r>
+              <w:rPr>
+                <w:rFonts w:ascii="Roboto" w:hAnsi="Roboto"/>
+                <w:noProof/>
+                <w:webHidden/>
+              </w:rPr>
+              <w:tab/>
+            </w:r>
+            <w:r>
+              <w:rPr>
+                <w:rFonts w:ascii="Roboto" w:hAnsi="Roboto"/>
+                <w:noProof/>
+                <w:webHidden/>
+              </w:rPr>
+              <w:fldChar w:fldCharType="begin"/>
+            </w:r>
+            <w:r>
+              <w:rPr>
+                <w:rFonts w:ascii="Roboto" w:hAnsi="Roboto"/>
+                <w:noProof/>
+                <w:webHidden/>
+              </w:rPr>
+              <w:instrText xml:space="preserve"> PAGEREF _Toc516659436 \h </w:instrText>
+            </w:r>
+            <w:r>
+              <w:rPr>
+                <w:rFonts w:ascii="Roboto" w:hAnsi="Roboto"/>
+                <w:noProof/>
+                <w:webHidden/>
+              </w:rPr>
+            </w:r>
+            <w:r>
+              <w:rPr>
+                <w:rFonts w:ascii="Roboto" w:hAnsi="Roboto"/>
+                <w:noProof/>
+                <w:webHidden/>
+              </w:rPr>
+              <w:fldChar w:fldCharType="separate"/>
+            </w:r>
+            <w:r>
+              <w:rPr>
+                <w:rFonts w:ascii="Roboto" w:hAnsi="Roboto"/>
+                <w:noProof/>
+                <w:webHidden/>
+              </w:rPr>
+              <w:t>9</w:t>
+            </w:r>
+            <w:r>
+              <w:rPr>
+                <w:rFonts w:ascii="Roboto" w:hAnsi="Roboto"/>
                 <w:noProof/>
                 <w:webHidden/>
               </w:rPr>
@@ -498,20 +1017,22 @@
               <w:tab w:val="right" w:leader="dot" w:pos="9062"/>
             </w:tabs>
             <w:rPr>
-              <w:rFonts w:cstheme="minorBidi"/>
+              <w:rFonts w:ascii="Roboto" w:hAnsi="Roboto" w:cstheme="minorBidi"/>
               <w:noProof/>
             </w:rPr>
           </w:pPr>
-          <w:hyperlink w:anchor="_Toc516332481" w:history="1">
+          <w:hyperlink w:anchor="_Toc516659437" w:history="1">
             <w:r>
               <w:rPr>
                 <w:rStyle w:val="Hyperlink"/>
+                <w:rFonts w:ascii="Roboto" w:hAnsi="Roboto"/>
                 <w:noProof/>
               </w:rPr>
               <w:t>Frameworks</w:t>
             </w:r>
             <w:r>
               <w:rPr>
+                <w:rFonts w:ascii="Roboto" w:hAnsi="Roboto"/>
                 <w:noProof/>
                 <w:webHidden/>
               </w:rPr>
@@ -519,6 +1040,7 @@
             </w:r>
             <w:r>
               <w:rPr>
+                <w:rFonts w:ascii="Roboto" w:hAnsi="Roboto"/>
                 <w:noProof/>
                 <w:webHidden/>
               </w:rPr>
@@ -526,19 +1048,22 @@
             </w:r>
             <w:r>
               <w:rPr>
-                <w:noProof/>
-                <w:webHidden/>
-              </w:rPr>
-              <w:instrText xml:space="preserve"> PAGEREF _Toc516332481 \h </w:instrText>
-            </w:r>
-            <w:r>
-              <w:rPr>
-                <w:noProof/>
-                <w:webHidden/>
-              </w:rPr>
-            </w:r>
-            <w:r>
-              <w:rPr>
+                <w:rFonts w:ascii="Roboto" w:hAnsi="Roboto"/>
+                <w:noProof/>
+                <w:webHidden/>
+              </w:rPr>
+              <w:instrText xml:space="preserve"> PAGEREF _Toc516659437 \h </w:instrText>
+            </w:r>
+            <w:r>
+              <w:rPr>
+                <w:rFonts w:ascii="Roboto" w:hAnsi="Roboto"/>
+                <w:noProof/>
+                <w:webHidden/>
+              </w:rPr>
+            </w:r>
+            <w:r>
+              <w:rPr>
+                <w:rFonts w:ascii="Roboto" w:hAnsi="Roboto"/>
                 <w:noProof/>
                 <w:webHidden/>
               </w:rPr>
@@ -546,6 +1071,7 @@
             </w:r>
             <w:r>
               <w:rPr>
+                <w:rFonts w:ascii="Roboto" w:hAnsi="Roboto"/>
                 <w:noProof/>
                 <w:webHidden/>
               </w:rPr>
@@ -553,6 +1079,546 @@
             </w:r>
             <w:r>
               <w:rPr>
+                <w:rFonts w:ascii="Roboto" w:hAnsi="Roboto"/>
+                <w:noProof/>
+                <w:webHidden/>
+              </w:rPr>
+              <w:fldChar w:fldCharType="end"/>
+            </w:r>
+          </w:hyperlink>
+        </w:p>
+        <w:p>
+          <w:pPr>
+            <w:pStyle w:val="Verzeichnis2"/>
+            <w:tabs>
+              <w:tab w:val="right" w:leader="dot" w:pos="9062"/>
+            </w:tabs>
+            <w:rPr>
+              <w:rFonts w:ascii="Roboto" w:hAnsi="Roboto" w:cstheme="minorBidi"/>
+              <w:noProof/>
+            </w:rPr>
+          </w:pPr>
+          <w:hyperlink w:anchor="_Toc516659438" w:history="1">
+            <w:r>
+              <w:rPr>
+                <w:rStyle w:val="Hyperlink"/>
+                <w:rFonts w:ascii="Roboto" w:hAnsi="Roboto"/>
+                <w:noProof/>
+              </w:rPr>
+              <w:t>Verwendete Frameworks</w:t>
+            </w:r>
+            <w:r>
+              <w:rPr>
+                <w:rFonts w:ascii="Roboto" w:hAnsi="Roboto"/>
+                <w:noProof/>
+                <w:webHidden/>
+              </w:rPr>
+              <w:tab/>
+            </w:r>
+            <w:r>
+              <w:rPr>
+                <w:rFonts w:ascii="Roboto" w:hAnsi="Roboto"/>
+                <w:noProof/>
+                <w:webHidden/>
+              </w:rPr>
+              <w:fldChar w:fldCharType="begin"/>
+            </w:r>
+            <w:r>
+              <w:rPr>
+                <w:rFonts w:ascii="Roboto" w:hAnsi="Roboto"/>
+                <w:noProof/>
+                <w:webHidden/>
+              </w:rPr>
+              <w:instrText xml:space="preserve"> PAGEREF _Toc516659438 \h </w:instrText>
+            </w:r>
+            <w:r>
+              <w:rPr>
+                <w:rFonts w:ascii="Roboto" w:hAnsi="Roboto"/>
+                <w:noProof/>
+                <w:webHidden/>
+              </w:rPr>
+            </w:r>
+            <w:r>
+              <w:rPr>
+                <w:rFonts w:ascii="Roboto" w:hAnsi="Roboto"/>
+                <w:noProof/>
+                <w:webHidden/>
+              </w:rPr>
+              <w:fldChar w:fldCharType="separate"/>
+            </w:r>
+            <w:r>
+              <w:rPr>
+                <w:rFonts w:ascii="Roboto" w:hAnsi="Roboto"/>
+                <w:noProof/>
+                <w:webHidden/>
+              </w:rPr>
+              <w:t>10</w:t>
+            </w:r>
+            <w:r>
+              <w:rPr>
+                <w:rFonts w:ascii="Roboto" w:hAnsi="Roboto"/>
+                <w:noProof/>
+                <w:webHidden/>
+              </w:rPr>
+              <w:fldChar w:fldCharType="end"/>
+            </w:r>
+          </w:hyperlink>
+        </w:p>
+        <w:p>
+          <w:pPr>
+            <w:pStyle w:val="Verzeichnis3"/>
+            <w:tabs>
+              <w:tab w:val="right" w:leader="dot" w:pos="9062"/>
+            </w:tabs>
+            <w:rPr>
+              <w:rFonts w:ascii="Roboto" w:hAnsi="Roboto" w:cstheme="minorBidi"/>
+              <w:noProof/>
+            </w:rPr>
+          </w:pPr>
+          <w:hyperlink w:anchor="_Toc516659439" w:history="1">
+            <w:r>
+              <w:rPr>
+                <w:rStyle w:val="Hyperlink"/>
+                <w:rFonts w:ascii="Roboto" w:hAnsi="Roboto"/>
+                <w:noProof/>
+              </w:rPr>
+              <w:t>Volley</w:t>
+            </w:r>
+            <w:r>
+              <w:rPr>
+                <w:rFonts w:ascii="Roboto" w:hAnsi="Roboto"/>
+                <w:noProof/>
+                <w:webHidden/>
+              </w:rPr>
+              <w:tab/>
+            </w:r>
+            <w:r>
+              <w:rPr>
+                <w:rFonts w:ascii="Roboto" w:hAnsi="Roboto"/>
+                <w:noProof/>
+                <w:webHidden/>
+              </w:rPr>
+              <w:fldChar w:fldCharType="begin"/>
+            </w:r>
+            <w:r>
+              <w:rPr>
+                <w:rFonts w:ascii="Roboto" w:hAnsi="Roboto"/>
+                <w:noProof/>
+                <w:webHidden/>
+              </w:rPr>
+              <w:instrText xml:space="preserve"> PAGEREF _Toc516659439 \h </w:instrText>
+            </w:r>
+            <w:r>
+              <w:rPr>
+                <w:rFonts w:ascii="Roboto" w:hAnsi="Roboto"/>
+                <w:noProof/>
+                <w:webHidden/>
+              </w:rPr>
+            </w:r>
+            <w:r>
+              <w:rPr>
+                <w:rFonts w:ascii="Roboto" w:hAnsi="Roboto"/>
+                <w:noProof/>
+                <w:webHidden/>
+              </w:rPr>
+              <w:fldChar w:fldCharType="separate"/>
+            </w:r>
+            <w:r>
+              <w:rPr>
+                <w:rFonts w:ascii="Roboto" w:hAnsi="Roboto"/>
+                <w:noProof/>
+                <w:webHidden/>
+              </w:rPr>
+              <w:t>10</w:t>
+            </w:r>
+            <w:r>
+              <w:rPr>
+                <w:rFonts w:ascii="Roboto" w:hAnsi="Roboto"/>
+                <w:noProof/>
+                <w:webHidden/>
+              </w:rPr>
+              <w:fldChar w:fldCharType="end"/>
+            </w:r>
+          </w:hyperlink>
+        </w:p>
+        <w:p>
+          <w:pPr>
+            <w:pStyle w:val="Verzeichnis3"/>
+            <w:tabs>
+              <w:tab w:val="right" w:leader="dot" w:pos="9062"/>
+            </w:tabs>
+            <w:rPr>
+              <w:rFonts w:ascii="Roboto" w:hAnsi="Roboto" w:cstheme="minorBidi"/>
+              <w:noProof/>
+            </w:rPr>
+          </w:pPr>
+          <w:hyperlink w:anchor="_Toc516659440" w:history="1">
+            <w:r>
+              <w:rPr>
+                <w:rStyle w:val="Hyperlink"/>
+                <w:rFonts w:ascii="Roboto" w:hAnsi="Roboto"/>
+                <w:noProof/>
+              </w:rPr>
+              <w:t>Glide</w:t>
+            </w:r>
+            <w:r>
+              <w:rPr>
+                <w:rFonts w:ascii="Roboto" w:hAnsi="Roboto"/>
+                <w:noProof/>
+                <w:webHidden/>
+              </w:rPr>
+              <w:tab/>
+            </w:r>
+            <w:r>
+              <w:rPr>
+                <w:rFonts w:ascii="Roboto" w:hAnsi="Roboto"/>
+                <w:noProof/>
+                <w:webHidden/>
+              </w:rPr>
+              <w:fldChar w:fldCharType="begin"/>
+            </w:r>
+            <w:r>
+              <w:rPr>
+                <w:rFonts w:ascii="Roboto" w:hAnsi="Roboto"/>
+                <w:noProof/>
+                <w:webHidden/>
+              </w:rPr>
+              <w:instrText xml:space="preserve"> PAGEREF _Toc516659440 \h </w:instrText>
+            </w:r>
+            <w:r>
+              <w:rPr>
+                <w:rFonts w:ascii="Roboto" w:hAnsi="Roboto"/>
+                <w:noProof/>
+                <w:webHidden/>
+              </w:rPr>
+            </w:r>
+            <w:r>
+              <w:rPr>
+                <w:rFonts w:ascii="Roboto" w:hAnsi="Roboto"/>
+                <w:noProof/>
+                <w:webHidden/>
+              </w:rPr>
+              <w:fldChar w:fldCharType="separate"/>
+            </w:r>
+            <w:r>
+              <w:rPr>
+                <w:rFonts w:ascii="Roboto" w:hAnsi="Roboto"/>
+                <w:noProof/>
+                <w:webHidden/>
+              </w:rPr>
+              <w:t>10</w:t>
+            </w:r>
+            <w:r>
+              <w:rPr>
+                <w:rFonts w:ascii="Roboto" w:hAnsi="Roboto"/>
+                <w:noProof/>
+                <w:webHidden/>
+              </w:rPr>
+              <w:fldChar w:fldCharType="end"/>
+            </w:r>
+          </w:hyperlink>
+        </w:p>
+        <w:p>
+          <w:pPr>
+            <w:pStyle w:val="Verzeichnis3"/>
+            <w:tabs>
+              <w:tab w:val="right" w:leader="dot" w:pos="9062"/>
+            </w:tabs>
+            <w:rPr>
+              <w:rFonts w:ascii="Roboto" w:hAnsi="Roboto" w:cstheme="minorBidi"/>
+              <w:noProof/>
+            </w:rPr>
+          </w:pPr>
+          <w:hyperlink w:anchor="_Toc516659441" w:history="1">
+            <w:r>
+              <w:rPr>
+                <w:rStyle w:val="Hyperlink"/>
+                <w:rFonts w:ascii="Roboto" w:hAnsi="Roboto"/>
+                <w:noProof/>
+              </w:rPr>
+              <w:t>MPAndroidChart</w:t>
+            </w:r>
+            <w:r>
+              <w:rPr>
+                <w:rFonts w:ascii="Roboto" w:hAnsi="Roboto"/>
+                <w:noProof/>
+                <w:webHidden/>
+              </w:rPr>
+              <w:tab/>
+            </w:r>
+            <w:r>
+              <w:rPr>
+                <w:rFonts w:ascii="Roboto" w:hAnsi="Roboto"/>
+                <w:noProof/>
+                <w:webHidden/>
+              </w:rPr>
+              <w:fldChar w:fldCharType="begin"/>
+            </w:r>
+            <w:r>
+              <w:rPr>
+                <w:rFonts w:ascii="Roboto" w:hAnsi="Roboto"/>
+                <w:noProof/>
+                <w:webHidden/>
+              </w:rPr>
+              <w:instrText xml:space="preserve"> PAGEREF _Toc516659441 \h </w:instrText>
+            </w:r>
+            <w:r>
+              <w:rPr>
+                <w:rFonts w:ascii="Roboto" w:hAnsi="Roboto"/>
+                <w:noProof/>
+                <w:webHidden/>
+              </w:rPr>
+            </w:r>
+            <w:r>
+              <w:rPr>
+                <w:rFonts w:ascii="Roboto" w:hAnsi="Roboto"/>
+                <w:noProof/>
+                <w:webHidden/>
+              </w:rPr>
+              <w:fldChar w:fldCharType="separate"/>
+            </w:r>
+            <w:r>
+              <w:rPr>
+                <w:rFonts w:ascii="Roboto" w:hAnsi="Roboto"/>
+                <w:noProof/>
+                <w:webHidden/>
+              </w:rPr>
+              <w:t>10</w:t>
+            </w:r>
+            <w:r>
+              <w:rPr>
+                <w:rFonts w:ascii="Roboto" w:hAnsi="Roboto"/>
+                <w:noProof/>
+                <w:webHidden/>
+              </w:rPr>
+              <w:fldChar w:fldCharType="end"/>
+            </w:r>
+          </w:hyperlink>
+        </w:p>
+        <w:p>
+          <w:pPr>
+            <w:pStyle w:val="Verzeichnis2"/>
+            <w:tabs>
+              <w:tab w:val="right" w:leader="dot" w:pos="9062"/>
+            </w:tabs>
+            <w:rPr>
+              <w:rFonts w:ascii="Roboto" w:hAnsi="Roboto" w:cstheme="minorBidi"/>
+              <w:noProof/>
+            </w:rPr>
+          </w:pPr>
+          <w:hyperlink w:anchor="_Toc516659442" w:history="1">
+            <w:r>
+              <w:rPr>
+                <w:rStyle w:val="Hyperlink"/>
+                <w:rFonts w:ascii="Roboto" w:hAnsi="Roboto"/>
+                <w:noProof/>
+              </w:rPr>
+              <w:t>Nicht verwendete Frameworks</w:t>
+            </w:r>
+            <w:r>
+              <w:rPr>
+                <w:rFonts w:ascii="Roboto" w:hAnsi="Roboto"/>
+                <w:noProof/>
+                <w:webHidden/>
+              </w:rPr>
+              <w:tab/>
+            </w:r>
+            <w:r>
+              <w:rPr>
+                <w:rFonts w:ascii="Roboto" w:hAnsi="Roboto"/>
+                <w:noProof/>
+                <w:webHidden/>
+              </w:rPr>
+              <w:fldChar w:fldCharType="begin"/>
+            </w:r>
+            <w:r>
+              <w:rPr>
+                <w:rFonts w:ascii="Roboto" w:hAnsi="Roboto"/>
+                <w:noProof/>
+                <w:webHidden/>
+              </w:rPr>
+              <w:instrText xml:space="preserve"> PAGEREF _Toc516659442 \h </w:instrText>
+            </w:r>
+            <w:r>
+              <w:rPr>
+                <w:rFonts w:ascii="Roboto" w:hAnsi="Roboto"/>
+                <w:noProof/>
+                <w:webHidden/>
+              </w:rPr>
+            </w:r>
+            <w:r>
+              <w:rPr>
+                <w:rFonts w:ascii="Roboto" w:hAnsi="Roboto"/>
+                <w:noProof/>
+                <w:webHidden/>
+              </w:rPr>
+              <w:fldChar w:fldCharType="separate"/>
+            </w:r>
+            <w:r>
+              <w:rPr>
+                <w:rFonts w:ascii="Roboto" w:hAnsi="Roboto"/>
+                <w:noProof/>
+                <w:webHidden/>
+              </w:rPr>
+              <w:t>10</w:t>
+            </w:r>
+            <w:r>
+              <w:rPr>
+                <w:rFonts w:ascii="Roboto" w:hAnsi="Roboto"/>
+                <w:noProof/>
+                <w:webHidden/>
+              </w:rPr>
+              <w:fldChar w:fldCharType="end"/>
+            </w:r>
+          </w:hyperlink>
+        </w:p>
+        <w:p>
+          <w:pPr>
+            <w:pStyle w:val="Verzeichnis3"/>
+            <w:tabs>
+              <w:tab w:val="right" w:leader="dot" w:pos="9062"/>
+            </w:tabs>
+            <w:rPr>
+              <w:rFonts w:ascii="Roboto" w:hAnsi="Roboto" w:cstheme="minorBidi"/>
+              <w:noProof/>
+            </w:rPr>
+          </w:pPr>
+          <w:hyperlink w:anchor="_Toc516659443" w:history="1">
+            <w:r>
+              <w:rPr>
+                <w:rStyle w:val="Hyperlink"/>
+                <w:rFonts w:ascii="Roboto" w:hAnsi="Roboto"/>
+                <w:noProof/>
+              </w:rPr>
+              <w:t>Butterknife</w:t>
+            </w:r>
+            <w:r>
+              <w:rPr>
+                <w:rFonts w:ascii="Roboto" w:hAnsi="Roboto"/>
+                <w:noProof/>
+                <w:webHidden/>
+              </w:rPr>
+              <w:tab/>
+            </w:r>
+            <w:r>
+              <w:rPr>
+                <w:rFonts w:ascii="Roboto" w:hAnsi="Roboto"/>
+                <w:noProof/>
+                <w:webHidden/>
+              </w:rPr>
+              <w:fldChar w:fldCharType="begin"/>
+            </w:r>
+            <w:r>
+              <w:rPr>
+                <w:rFonts w:ascii="Roboto" w:hAnsi="Roboto"/>
+                <w:noProof/>
+                <w:webHidden/>
+              </w:rPr>
+              <w:instrText xml:space="preserve"> PAGEREF _Toc516659443 \h </w:instrText>
+            </w:r>
+            <w:r>
+              <w:rPr>
+                <w:rFonts w:ascii="Roboto" w:hAnsi="Roboto"/>
+                <w:noProof/>
+                <w:webHidden/>
+              </w:rPr>
+            </w:r>
+            <w:r>
+              <w:rPr>
+                <w:rFonts w:ascii="Roboto" w:hAnsi="Roboto"/>
+                <w:noProof/>
+                <w:webHidden/>
+              </w:rPr>
+              <w:fldChar w:fldCharType="separate"/>
+            </w:r>
+            <w:r>
+              <w:rPr>
+                <w:rFonts w:ascii="Roboto" w:hAnsi="Roboto"/>
+                <w:noProof/>
+                <w:webHidden/>
+              </w:rPr>
+              <w:t>10</w:t>
+            </w:r>
+            <w:r>
+              <w:rPr>
+                <w:rFonts w:ascii="Roboto" w:hAnsi="Roboto"/>
+                <w:noProof/>
+                <w:webHidden/>
+              </w:rPr>
+              <w:fldChar w:fldCharType="end"/>
+            </w:r>
+          </w:hyperlink>
+        </w:p>
+        <w:p>
+          <w:pPr>
+            <w:pStyle w:val="Verzeichnis3"/>
+            <w:tabs>
+              <w:tab w:val="right" w:leader="dot" w:pos="9062"/>
+            </w:tabs>
+            <w:rPr>
+              <w:rFonts w:ascii="Roboto" w:hAnsi="Roboto" w:cstheme="minorBidi"/>
+              <w:noProof/>
+            </w:rPr>
+          </w:pPr>
+          <w:hyperlink w:anchor="_Toc516659444" w:history="1">
+            <w:r>
+              <w:rPr>
+                <w:rStyle w:val="Hyperlink"/>
+                <w:rFonts w:ascii="Roboto" w:hAnsi="Roboto"/>
+                <w:noProof/>
+              </w:rPr>
+              <w:t>Icepick</w:t>
+            </w:r>
+            <w:r>
+              <w:rPr>
+                <w:rFonts w:ascii="Roboto" w:hAnsi="Roboto"/>
+                <w:noProof/>
+                <w:webHidden/>
+              </w:rPr>
+              <w:tab/>
+            </w:r>
+            <w:r>
+              <w:rPr>
+                <w:rFonts w:ascii="Roboto" w:hAnsi="Roboto"/>
+                <w:noProof/>
+                <w:webHidden/>
+              </w:rPr>
+              <w:fldChar w:fldCharType="begin"/>
+            </w:r>
+            <w:r>
+              <w:rPr>
+                <w:rFonts w:ascii="Roboto" w:hAnsi="Roboto"/>
+                <w:noProof/>
+                <w:webHidden/>
+              </w:rPr>
+              <w:instrText xml:space="preserve"> PAGEREF _Toc516659444 \h </w:instrText>
+            </w:r>
+            <w:r>
+              <w:rPr>
+                <w:rFonts w:ascii="Roboto" w:hAnsi="Roboto"/>
+                <w:noProof/>
+                <w:webHidden/>
+              </w:rPr>
+            </w:r>
+            <w:r>
+              <w:rPr>
+                <w:rFonts w:ascii="Roboto" w:hAnsi="Roboto"/>
+                <w:noProof/>
+                <w:webHidden/>
+              </w:rPr>
+              <w:fldChar w:fldCharType="separate"/>
+            </w:r>
+            <w:r>
+              <w:rPr>
+                <w:rFonts w:ascii="Roboto" w:hAnsi="Roboto"/>
+                <w:noProof/>
+                <w:webHidden/>
+              </w:rPr>
+              <w:t>10</w:t>
+            </w:r>
+            <w:r>
+              <w:rPr>
+                <w:rFonts w:ascii="Roboto" w:hAnsi="Roboto"/>
                 <w:noProof/>
                 <w:webHidden/>
               </w:rPr>
@@ -567,20 +1633,22 @@
               <w:tab w:val="right" w:leader="dot" w:pos="9062"/>
             </w:tabs>
             <w:rPr>
-              <w:rFonts w:cstheme="minorBidi"/>
+              <w:rFonts w:ascii="Roboto" w:hAnsi="Roboto" w:cstheme="minorBidi"/>
               <w:noProof/>
             </w:rPr>
           </w:pPr>
-          <w:hyperlink w:anchor="_Toc516332482" w:history="1">
+          <w:hyperlink w:anchor="_Toc516659445" w:history="1">
             <w:r>
               <w:rPr>
                 <w:rStyle w:val="Hyperlink"/>
+                <w:rFonts w:ascii="Roboto" w:hAnsi="Roboto"/>
                 <w:noProof/>
               </w:rPr>
               <w:t>Probleme und Lösungen</w:t>
             </w:r>
             <w:r>
               <w:rPr>
+                <w:rFonts w:ascii="Roboto" w:hAnsi="Roboto"/>
                 <w:noProof/>
                 <w:webHidden/>
               </w:rPr>
@@ -588,6 +1656,7 @@
             </w:r>
             <w:r>
               <w:rPr>
+                <w:rFonts w:ascii="Roboto" w:hAnsi="Roboto"/>
                 <w:noProof/>
                 <w:webHidden/>
               </w:rPr>
@@ -595,19 +1664,22 @@
             </w:r>
             <w:r>
               <w:rPr>
-                <w:noProof/>
-                <w:webHidden/>
-              </w:rPr>
-              <w:instrText xml:space="preserve"> PAGEREF _Toc516332482 \h </w:instrText>
-            </w:r>
-            <w:r>
-              <w:rPr>
-                <w:noProof/>
-                <w:webHidden/>
-              </w:rPr>
-            </w:r>
-            <w:r>
-              <w:rPr>
+                <w:rFonts w:ascii="Roboto" w:hAnsi="Roboto"/>
+                <w:noProof/>
+                <w:webHidden/>
+              </w:rPr>
+              <w:instrText xml:space="preserve"> PAGEREF _Toc516659445 \h </w:instrText>
+            </w:r>
+            <w:r>
+              <w:rPr>
+                <w:rFonts w:ascii="Roboto" w:hAnsi="Roboto"/>
+                <w:noProof/>
+                <w:webHidden/>
+              </w:rPr>
+            </w:r>
+            <w:r>
+              <w:rPr>
+                <w:rFonts w:ascii="Roboto" w:hAnsi="Roboto"/>
                 <w:noProof/>
                 <w:webHidden/>
               </w:rPr>
@@ -615,6 +1687,7 @@
             </w:r>
             <w:r>
               <w:rPr>
+                <w:rFonts w:ascii="Roboto" w:hAnsi="Roboto"/>
                 <w:noProof/>
                 <w:webHidden/>
               </w:rPr>
@@ -622,6 +1695,392 @@
             </w:r>
             <w:r>
               <w:rPr>
+                <w:rFonts w:ascii="Roboto" w:hAnsi="Roboto"/>
+                <w:noProof/>
+                <w:webHidden/>
+              </w:rPr>
+              <w:fldChar w:fldCharType="end"/>
+            </w:r>
+          </w:hyperlink>
+        </w:p>
+        <w:p>
+          <w:pPr>
+            <w:pStyle w:val="Verzeichnis2"/>
+            <w:tabs>
+              <w:tab w:val="right" w:leader="dot" w:pos="9062"/>
+            </w:tabs>
+            <w:rPr>
+              <w:rFonts w:ascii="Roboto" w:hAnsi="Roboto" w:cstheme="minorBidi"/>
+              <w:noProof/>
+            </w:rPr>
+          </w:pPr>
+          <w:hyperlink w:anchor="_Toc516659446" w:history="1">
+            <w:r>
+              <w:rPr>
+                <w:rStyle w:val="Hyperlink"/>
+                <w:rFonts w:ascii="Roboto" w:hAnsi="Roboto"/>
+                <w:noProof/>
+              </w:rPr>
+              <w:t>Timestamps</w:t>
+            </w:r>
+            <w:r>
+              <w:rPr>
+                <w:rFonts w:ascii="Roboto" w:hAnsi="Roboto"/>
+                <w:noProof/>
+                <w:webHidden/>
+              </w:rPr>
+              <w:tab/>
+            </w:r>
+            <w:r>
+              <w:rPr>
+                <w:rFonts w:ascii="Roboto" w:hAnsi="Roboto"/>
+                <w:noProof/>
+                <w:webHidden/>
+              </w:rPr>
+              <w:fldChar w:fldCharType="begin"/>
+            </w:r>
+            <w:r>
+              <w:rPr>
+                <w:rFonts w:ascii="Roboto" w:hAnsi="Roboto"/>
+                <w:noProof/>
+                <w:webHidden/>
+              </w:rPr>
+              <w:instrText xml:space="preserve"> PAGEREF _Toc516659446 \h </w:instrText>
+            </w:r>
+            <w:r>
+              <w:rPr>
+                <w:rFonts w:ascii="Roboto" w:hAnsi="Roboto"/>
+                <w:noProof/>
+                <w:webHidden/>
+              </w:rPr>
+            </w:r>
+            <w:r>
+              <w:rPr>
+                <w:rFonts w:ascii="Roboto" w:hAnsi="Roboto"/>
+                <w:noProof/>
+                <w:webHidden/>
+              </w:rPr>
+              <w:fldChar w:fldCharType="separate"/>
+            </w:r>
+            <w:r>
+              <w:rPr>
+                <w:rFonts w:ascii="Roboto" w:hAnsi="Roboto"/>
+                <w:noProof/>
+                <w:webHidden/>
+              </w:rPr>
+              <w:t>11</w:t>
+            </w:r>
+            <w:r>
+              <w:rPr>
+                <w:rFonts w:ascii="Roboto" w:hAnsi="Roboto"/>
+                <w:noProof/>
+                <w:webHidden/>
+              </w:rPr>
+              <w:fldChar w:fldCharType="end"/>
+            </w:r>
+          </w:hyperlink>
+        </w:p>
+        <w:p>
+          <w:pPr>
+            <w:pStyle w:val="Verzeichnis2"/>
+            <w:tabs>
+              <w:tab w:val="right" w:leader="dot" w:pos="9062"/>
+            </w:tabs>
+            <w:rPr>
+              <w:rFonts w:ascii="Roboto" w:hAnsi="Roboto" w:cstheme="minorBidi"/>
+              <w:noProof/>
+            </w:rPr>
+          </w:pPr>
+          <w:hyperlink w:anchor="_Toc516659447" w:history="1">
+            <w:r>
+              <w:rPr>
+                <w:rStyle w:val="Hyperlink"/>
+                <w:rFonts w:ascii="Roboto" w:hAnsi="Roboto"/>
+                <w:noProof/>
+              </w:rPr>
+              <w:t>Kotlin</w:t>
+            </w:r>
+            <w:r>
+              <w:rPr>
+                <w:rFonts w:ascii="Roboto" w:hAnsi="Roboto"/>
+                <w:noProof/>
+                <w:webHidden/>
+              </w:rPr>
+              <w:tab/>
+            </w:r>
+            <w:r>
+              <w:rPr>
+                <w:rFonts w:ascii="Roboto" w:hAnsi="Roboto"/>
+                <w:noProof/>
+                <w:webHidden/>
+              </w:rPr>
+              <w:fldChar w:fldCharType="begin"/>
+            </w:r>
+            <w:r>
+              <w:rPr>
+                <w:rFonts w:ascii="Roboto" w:hAnsi="Roboto"/>
+                <w:noProof/>
+                <w:webHidden/>
+              </w:rPr>
+              <w:instrText xml:space="preserve"> PAGEREF _Toc516659447 \h </w:instrText>
+            </w:r>
+            <w:r>
+              <w:rPr>
+                <w:rFonts w:ascii="Roboto" w:hAnsi="Roboto"/>
+                <w:noProof/>
+                <w:webHidden/>
+              </w:rPr>
+            </w:r>
+            <w:r>
+              <w:rPr>
+                <w:rFonts w:ascii="Roboto" w:hAnsi="Roboto"/>
+                <w:noProof/>
+                <w:webHidden/>
+              </w:rPr>
+              <w:fldChar w:fldCharType="separate"/>
+            </w:r>
+            <w:r>
+              <w:rPr>
+                <w:rFonts w:ascii="Roboto" w:hAnsi="Roboto"/>
+                <w:noProof/>
+                <w:webHidden/>
+              </w:rPr>
+              <w:t>11</w:t>
+            </w:r>
+            <w:r>
+              <w:rPr>
+                <w:rFonts w:ascii="Roboto" w:hAnsi="Roboto"/>
+                <w:noProof/>
+                <w:webHidden/>
+              </w:rPr>
+              <w:fldChar w:fldCharType="end"/>
+            </w:r>
+          </w:hyperlink>
+        </w:p>
+        <w:p>
+          <w:pPr>
+            <w:pStyle w:val="Verzeichnis2"/>
+            <w:tabs>
+              <w:tab w:val="right" w:leader="dot" w:pos="9062"/>
+            </w:tabs>
+            <w:rPr>
+              <w:rFonts w:ascii="Roboto" w:hAnsi="Roboto" w:cstheme="minorBidi"/>
+              <w:noProof/>
+            </w:rPr>
+          </w:pPr>
+          <w:hyperlink w:anchor="_Toc516659448" w:history="1">
+            <w:r>
+              <w:rPr>
+                <w:rStyle w:val="Hyperlink"/>
+                <w:rFonts w:ascii="Roboto" w:hAnsi="Roboto"/>
+                <w:noProof/>
+              </w:rPr>
+              <w:t>ConstraintLayout</w:t>
+            </w:r>
+            <w:r>
+              <w:rPr>
+                <w:rFonts w:ascii="Roboto" w:hAnsi="Roboto"/>
+                <w:noProof/>
+                <w:webHidden/>
+              </w:rPr>
+              <w:tab/>
+            </w:r>
+            <w:r>
+              <w:rPr>
+                <w:rFonts w:ascii="Roboto" w:hAnsi="Roboto"/>
+                <w:noProof/>
+                <w:webHidden/>
+              </w:rPr>
+              <w:fldChar w:fldCharType="begin"/>
+            </w:r>
+            <w:r>
+              <w:rPr>
+                <w:rFonts w:ascii="Roboto" w:hAnsi="Roboto"/>
+                <w:noProof/>
+                <w:webHidden/>
+              </w:rPr>
+              <w:instrText xml:space="preserve"> PAGEREF _Toc516659448 \h </w:instrText>
+            </w:r>
+            <w:r>
+              <w:rPr>
+                <w:rFonts w:ascii="Roboto" w:hAnsi="Roboto"/>
+                <w:noProof/>
+                <w:webHidden/>
+              </w:rPr>
+            </w:r>
+            <w:r>
+              <w:rPr>
+                <w:rFonts w:ascii="Roboto" w:hAnsi="Roboto"/>
+                <w:noProof/>
+                <w:webHidden/>
+              </w:rPr>
+              <w:fldChar w:fldCharType="separate"/>
+            </w:r>
+            <w:r>
+              <w:rPr>
+                <w:rFonts w:ascii="Roboto" w:hAnsi="Roboto"/>
+                <w:noProof/>
+                <w:webHidden/>
+              </w:rPr>
+              <w:t>11</w:t>
+            </w:r>
+            <w:r>
+              <w:rPr>
+                <w:rFonts w:ascii="Roboto" w:hAnsi="Roboto"/>
+                <w:noProof/>
+                <w:webHidden/>
+              </w:rPr>
+              <w:fldChar w:fldCharType="end"/>
+            </w:r>
+          </w:hyperlink>
+        </w:p>
+        <w:p>
+          <w:pPr>
+            <w:pStyle w:val="Verzeichnis2"/>
+            <w:tabs>
+              <w:tab w:val="right" w:leader="dot" w:pos="9062"/>
+            </w:tabs>
+            <w:rPr>
+              <w:rFonts w:ascii="Roboto" w:hAnsi="Roboto" w:cstheme="minorBidi"/>
+              <w:noProof/>
+            </w:rPr>
+          </w:pPr>
+          <w:hyperlink w:anchor="_Toc516659449" w:history="1">
+            <w:r>
+              <w:rPr>
+                <w:rStyle w:val="Hyperlink"/>
+                <w:rFonts w:ascii="Roboto" w:hAnsi="Roboto"/>
+                <w:noProof/>
+              </w:rPr>
+              <w:t>Graphen</w:t>
+            </w:r>
+            <w:r>
+              <w:rPr>
+                <w:rFonts w:ascii="Roboto" w:hAnsi="Roboto"/>
+                <w:noProof/>
+                <w:webHidden/>
+              </w:rPr>
+              <w:tab/>
+            </w:r>
+            <w:r>
+              <w:rPr>
+                <w:rFonts w:ascii="Roboto" w:hAnsi="Roboto"/>
+                <w:noProof/>
+                <w:webHidden/>
+              </w:rPr>
+              <w:fldChar w:fldCharType="begin"/>
+            </w:r>
+            <w:r>
+              <w:rPr>
+                <w:rFonts w:ascii="Roboto" w:hAnsi="Roboto"/>
+                <w:noProof/>
+                <w:webHidden/>
+              </w:rPr>
+              <w:instrText xml:space="preserve"> PAGEREF _Toc516659449 \h </w:instrText>
+            </w:r>
+            <w:r>
+              <w:rPr>
+                <w:rFonts w:ascii="Roboto" w:hAnsi="Roboto"/>
+                <w:noProof/>
+                <w:webHidden/>
+              </w:rPr>
+            </w:r>
+            <w:r>
+              <w:rPr>
+                <w:rFonts w:ascii="Roboto" w:hAnsi="Roboto"/>
+                <w:noProof/>
+                <w:webHidden/>
+              </w:rPr>
+              <w:fldChar w:fldCharType="separate"/>
+            </w:r>
+            <w:r>
+              <w:rPr>
+                <w:rFonts w:ascii="Roboto" w:hAnsi="Roboto"/>
+                <w:noProof/>
+                <w:webHidden/>
+              </w:rPr>
+              <w:t>11</w:t>
+            </w:r>
+            <w:r>
+              <w:rPr>
+                <w:rFonts w:ascii="Roboto" w:hAnsi="Roboto"/>
+                <w:noProof/>
+                <w:webHidden/>
+              </w:rPr>
+              <w:fldChar w:fldCharType="end"/>
+            </w:r>
+          </w:hyperlink>
+        </w:p>
+        <w:p>
+          <w:pPr>
+            <w:pStyle w:val="Verzeichnis2"/>
+            <w:tabs>
+              <w:tab w:val="right" w:leader="dot" w:pos="9062"/>
+            </w:tabs>
+            <w:rPr>
+              <w:rFonts w:ascii="Roboto" w:hAnsi="Roboto" w:cstheme="minorBidi"/>
+              <w:noProof/>
+            </w:rPr>
+          </w:pPr>
+          <w:hyperlink w:anchor="_Toc516659450" w:history="1">
+            <w:r>
+              <w:rPr>
+                <w:rStyle w:val="Hyperlink"/>
+                <w:rFonts w:ascii="Roboto" w:hAnsi="Roboto"/>
+                <w:noProof/>
+              </w:rPr>
+              <w:t>Code Format &amp; Lint</w:t>
+            </w:r>
+            <w:r>
+              <w:rPr>
+                <w:rFonts w:ascii="Roboto" w:hAnsi="Roboto"/>
+                <w:noProof/>
+                <w:webHidden/>
+              </w:rPr>
+              <w:tab/>
+            </w:r>
+            <w:r>
+              <w:rPr>
+                <w:rFonts w:ascii="Roboto" w:hAnsi="Roboto"/>
+                <w:noProof/>
+                <w:webHidden/>
+              </w:rPr>
+              <w:fldChar w:fldCharType="begin"/>
+            </w:r>
+            <w:r>
+              <w:rPr>
+                <w:rFonts w:ascii="Roboto" w:hAnsi="Roboto"/>
+                <w:noProof/>
+                <w:webHidden/>
+              </w:rPr>
+              <w:instrText xml:space="preserve"> PAGEREF _Toc516659450 \h </w:instrText>
+            </w:r>
+            <w:r>
+              <w:rPr>
+                <w:rFonts w:ascii="Roboto" w:hAnsi="Roboto"/>
+                <w:noProof/>
+                <w:webHidden/>
+              </w:rPr>
+            </w:r>
+            <w:r>
+              <w:rPr>
+                <w:rFonts w:ascii="Roboto" w:hAnsi="Roboto"/>
+                <w:noProof/>
+                <w:webHidden/>
+              </w:rPr>
+              <w:fldChar w:fldCharType="separate"/>
+            </w:r>
+            <w:r>
+              <w:rPr>
+                <w:rFonts w:ascii="Roboto" w:hAnsi="Roboto"/>
+                <w:noProof/>
+                <w:webHidden/>
+              </w:rPr>
+              <w:t>11</w:t>
+            </w:r>
+            <w:r>
+              <w:rPr>
+                <w:rFonts w:ascii="Roboto" w:hAnsi="Roboto"/>
                 <w:noProof/>
                 <w:webHidden/>
               </w:rPr>
@@ -636,20 +2095,22 @@
               <w:tab w:val="right" w:leader="dot" w:pos="9062"/>
             </w:tabs>
             <w:rPr>
-              <w:rFonts w:cstheme="minorBidi"/>
+              <w:rFonts w:ascii="Roboto" w:hAnsi="Roboto" w:cstheme="minorBidi"/>
               <w:noProof/>
             </w:rPr>
           </w:pPr>
-          <w:hyperlink w:anchor="_Toc516332483" w:history="1">
+          <w:hyperlink w:anchor="_Toc516659451" w:history="1">
             <w:r>
               <w:rPr>
                 <w:rStyle w:val="Hyperlink"/>
+                <w:rFonts w:ascii="Roboto" w:hAnsi="Roboto"/>
                 <w:noProof/>
               </w:rPr>
               <w:t>Fazit</w:t>
             </w:r>
             <w:r>
               <w:rPr>
+                <w:rFonts w:ascii="Roboto" w:hAnsi="Roboto"/>
                 <w:noProof/>
                 <w:webHidden/>
               </w:rPr>
@@ -657,6 +2118,7 @@
             </w:r>
             <w:r>
               <w:rPr>
+                <w:rFonts w:ascii="Roboto" w:hAnsi="Roboto"/>
                 <w:noProof/>
                 <w:webHidden/>
               </w:rPr>
@@ -664,19 +2126,22 @@
             </w:r>
             <w:r>
               <w:rPr>
-                <w:noProof/>
-                <w:webHidden/>
-              </w:rPr>
-              <w:instrText xml:space="preserve"> PAGEREF _Toc516332483 \h </w:instrText>
-            </w:r>
-            <w:r>
-              <w:rPr>
-                <w:noProof/>
-                <w:webHidden/>
-              </w:rPr>
-            </w:r>
-            <w:r>
-              <w:rPr>
+                <w:rFonts w:ascii="Roboto" w:hAnsi="Roboto"/>
+                <w:noProof/>
+                <w:webHidden/>
+              </w:rPr>
+              <w:instrText xml:space="preserve"> PAGEREF _Toc516659451 \h </w:instrText>
+            </w:r>
+            <w:r>
+              <w:rPr>
+                <w:rFonts w:ascii="Roboto" w:hAnsi="Roboto"/>
+                <w:noProof/>
+                <w:webHidden/>
+              </w:rPr>
+            </w:r>
+            <w:r>
+              <w:rPr>
+                <w:rFonts w:ascii="Roboto" w:hAnsi="Roboto"/>
                 <w:noProof/>
                 <w:webHidden/>
               </w:rPr>
@@ -684,6 +2149,7 @@
             </w:r>
             <w:r>
               <w:rPr>
+                <w:rFonts w:ascii="Roboto" w:hAnsi="Roboto"/>
                 <w:noProof/>
                 <w:webHidden/>
               </w:rPr>
@@ -691,6 +2157,7 @@
             </w:r>
             <w:r>
               <w:rPr>
+                <w:rFonts w:ascii="Roboto" w:hAnsi="Roboto"/>
                 <w:noProof/>
                 <w:webHidden/>
               </w:rPr>
@@ -718,8 +2185,11 @@
     <w:p>
       <w:pPr>
         <w:pStyle w:val="berschrift1"/>
+        <w:rPr>
+          <w:rFonts w:ascii="Roboto" w:hAnsi="Roboto"/>
+        </w:rPr>
       </w:pPr>
-      <w:bookmarkStart w:id="0" w:name="_Toc516332476"/>
+      <w:bookmarkStart w:id="1" w:name="_Toc516659426"/>
       <w:r>
         <w:rPr>
           <w:rFonts w:ascii="Roboto" w:hAnsi="Roboto"/>
@@ -727,12 +2197,18 @@
         <w:lastRenderedPageBreak/>
         <w:t>Einführung</w:t>
       </w:r>
-      <w:bookmarkEnd w:id="0"/>
+      <w:bookmarkEnd w:id="1"/>
     </w:p>
     <w:p/>
     <w:p>
       <w:r>
-        <w:t xml:space="preserve">Die Android Applikation „Rocket League Companion“ ist ein Projekt für das Modul „Mobile und Verteilte Systeme“. </w:t>
+        <w:t>Die Android Applikation „Rocket League Companion“ ist ein Projekt für das Modul „Mobile und Verteilte Systeme“</w:t>
+      </w:r>
+      <w:r>
+        <w:t xml:space="preserve"> an der TH Bingen aus dem Jahr 2018</w:t>
+      </w:r>
+      <w:r>
+        <w:t xml:space="preserve">. </w:t>
       </w:r>
     </w:p>
     <w:p>
@@ -774,6 +2250,25 @@
       <w:r>
         <w:t>Ein Match dauert 5 Minuten, mit Stoppuhr. Bei Spielbeginn und nach Toren werden Ball und Spieler auf Startpositionen gesetzt und eilen zum Ball in die Mitte des Spielfelds. Das Spiel endet, wenn die Zeit abgelaufen ist und der Ball den Boden berührt. Bei Unentschieden wird erneut angestoßen und „Golden Goal“ gespielt, wer als erstes trifft gewinnt.</w:t>
       </w:r>
+    </w:p>
+    <w:p/>
+    <w:p>
+      <w:r>
+        <w:t xml:space="preserve">Ein Beispiel Clip aus der Universitätsliga: </w:t>
+      </w:r>
+    </w:p>
+    <w:p>
+      <w:pPr>
+        <w:ind w:firstLine="708"/>
+      </w:pPr>
+      <w:hyperlink r:id="rId7" w:history="1">
+        <w:r>
+          <w:rPr>
+            <w:rStyle w:val="Hyperlink"/>
+          </w:rPr>
+          <w:t>https://clips.twitch.tv/ThoughtfulPatientHareBabyRage</w:t>
+        </w:r>
+      </w:hyperlink>
     </w:p>
     <w:p/>
     <w:p>
@@ -793,13 +2288,19 @@
     <w:p>
       <w:pPr>
         <w:pStyle w:val="berschrift1"/>
+        <w:rPr>
+          <w:rFonts w:ascii="Roboto" w:hAnsi="Roboto"/>
+        </w:rPr>
       </w:pPr>
-      <w:bookmarkStart w:id="1" w:name="_Toc516332477"/>
-      <w:r>
+      <w:bookmarkStart w:id="2" w:name="_Toc516659427"/>
+      <w:r>
+        <w:rPr>
+          <w:rFonts w:ascii="Roboto" w:hAnsi="Roboto"/>
+        </w:rPr>
         <w:lastRenderedPageBreak/>
         <w:t>Überblick</w:t>
       </w:r>
-      <w:bookmarkEnd w:id="1"/>
+      <w:bookmarkEnd w:id="2"/>
     </w:p>
     <w:p/>
     <w:p>
@@ -833,7 +2334,7 @@
                     </pic:cNvPicPr>
                   </pic:nvPicPr>
                   <pic:blipFill>
-                    <a:blip r:embed="rId7" cstate="print">
+                    <a:blip r:embed="rId8" cstate="print">
                       <a:extLst>
                         <a:ext uri="{28A0092B-C50C-407E-A947-70E740481C1C}">
                           <a14:useLocalDpi xmlns:a14="http://schemas.microsoft.com/office/drawing/2010/main" val="0"/>
@@ -916,7 +2417,7 @@
                     <pic:cNvPicPr/>
                   </pic:nvPicPr>
                   <pic:blipFill>
-                    <a:blip r:embed="rId8" cstate="print">
+                    <a:blip r:embed="rId9" cstate="print">
                       <a:extLst>
                         <a:ext uri="{28A0092B-C50C-407E-A947-70E740481C1C}">
                           <a14:useLocalDpi xmlns:a14="http://schemas.microsoft.com/office/drawing/2010/main" val="0"/>
@@ -949,7 +2450,13 @@
         </w:drawing>
       </w:r>
       <w:r>
-        <w:t>Mithilfe der Suche kann der Spieler sein Profil finden und Auswählen</w:t>
+        <w:t xml:space="preserve">Mithilfe der Suche kann der Spieler sein Profil finden und </w:t>
+      </w:r>
+      <w:r>
+        <w:t>a</w:t>
+      </w:r>
+      <w:r>
+        <w:t>uswählen</w:t>
       </w:r>
     </w:p>
     <w:p>
@@ -964,7 +2471,7 @@
         </w:rPr>
         <w:lastRenderedPageBreak/>
         <w:drawing>
-          <wp:anchor distT="0" distB="0" distL="114300" distR="114300" simplePos="0" relativeHeight="251660288" behindDoc="0" locked="0" layoutInCell="1" allowOverlap="1" wp14:anchorId="4B49A627" wp14:editId="5B292BFF">
+          <wp:anchor distT="0" distB="0" distL="114300" distR="114300" simplePos="0" relativeHeight="251660288" behindDoc="0" locked="0" layoutInCell="1" allowOverlap="1" wp14:anchorId="4B49A627" wp14:editId="0E8FEA27">
             <wp:simplePos x="0" y="0"/>
             <wp:positionH relativeFrom="column">
               <wp:posOffset>-4445</wp:posOffset>
@@ -972,7 +2479,7 @@
             <wp:positionV relativeFrom="paragraph">
               <wp:posOffset>0</wp:posOffset>
             </wp:positionV>
-            <wp:extent cx="2347200" cy="4172400"/>
+            <wp:extent cx="2346960" cy="4171950"/>
             <wp:effectExtent l="0" t="0" r="0" b="0"/>
             <wp:wrapSquare wrapText="bothSides"/>
             <wp:docPr id="3" name="Grafik 3"/>
@@ -987,7 +2494,92 @@
                     <pic:cNvPicPr/>
                   </pic:nvPicPr>
                   <pic:blipFill>
-                    <a:blip r:embed="rId9" cstate="print">
+                    <a:blip r:embed="rId10" cstate="print">
+                      <a:extLst>
+                        <a:ext uri="{28A0092B-C50C-407E-A947-70E740481C1C}">
+                          <a14:useLocalDpi xmlns:a14="http://schemas.microsoft.com/office/drawing/2010/main" val="0"/>
+                        </a:ext>
+                      </a:extLst>
+                    </a:blip>
+                    <a:stretch>
+                      <a:fillRect/>
+                    </a:stretch>
+                  </pic:blipFill>
+                  <pic:spPr>
+                    <a:xfrm>
+                      <a:off x="0" y="0"/>
+                      <a:ext cx="2346960" cy="4171950"/>
+                    </a:xfrm>
+                    <a:prstGeom prst="rect">
+                      <a:avLst/>
+                    </a:prstGeom>
+                  </pic:spPr>
+                </pic:pic>
+              </a:graphicData>
+            </a:graphic>
+          </wp:anchor>
+        </w:drawing>
+      </w:r>
+    </w:p>
+    <w:p>
+      <w:r>
+        <w:t>Auf der Hauptseite findet der Spieler rohe Daten zu sich, wie Ranking und Statistiken</w:t>
+      </w:r>
+      <w:r>
+        <w:t xml:space="preserve">. In jeder </w:t>
+      </w:r>
+      <w:proofErr w:type="spellStart"/>
+      <w:r>
+        <w:t>CardView</w:t>
+      </w:r>
+      <w:proofErr w:type="spellEnd"/>
+      <w:r>
+        <w:t xml:space="preserve"> befindet sich der aktuelle Rang mit passendem Bild, samt Name und genauem Ranking. Im unteren Segment sind Tore, Paraden, </w:t>
+      </w:r>
+      <w:r>
+        <w:t>MVPs, Schüsse, Assists und Siege aufgelistet.</w:t>
+      </w:r>
+    </w:p>
+    <w:p/>
+    <w:p/>
+    <w:p/>
+    <w:p/>
+    <w:p/>
+    <w:p/>
+    <w:p/>
+    <w:p/>
+    <w:p/>
+    <w:p/>
+    <w:p>
+      <w:r>
+        <w:rPr>
+          <w:noProof/>
+        </w:rPr>
+        <w:drawing>
+          <wp:anchor distT="0" distB="0" distL="114300" distR="114300" simplePos="0" relativeHeight="251661312" behindDoc="0" locked="0" layoutInCell="1" allowOverlap="1" wp14:anchorId="2B17D893" wp14:editId="3E38F5E9">
+            <wp:simplePos x="0" y="0"/>
+            <wp:positionH relativeFrom="column">
+              <wp:posOffset>-4445</wp:posOffset>
+            </wp:positionH>
+            <wp:positionV relativeFrom="paragraph">
+              <wp:posOffset>-3810</wp:posOffset>
+            </wp:positionV>
+            <wp:extent cx="2347200" cy="4172400"/>
+            <wp:effectExtent l="0" t="0" r="0" b="0"/>
+            <wp:wrapSquare wrapText="bothSides"/>
+            <wp:docPr id="4" name="Grafik 4"/>
+            <wp:cNvGraphicFramePr>
+              <a:graphicFrameLocks xmlns:a="http://schemas.openxmlformats.org/drawingml/2006/main" noChangeAspect="1"/>
+            </wp:cNvGraphicFramePr>
+            <a:graphic xmlns:a="http://schemas.openxmlformats.org/drawingml/2006/main">
+              <a:graphicData uri="http://schemas.openxmlformats.org/drawingml/2006/picture">
+                <pic:pic xmlns:pic="http://schemas.openxmlformats.org/drawingml/2006/picture">
+                  <pic:nvPicPr>
+                    <pic:cNvPr id="4" name="Screenshot_20180606-090241.png"/>
+                    <pic:cNvPicPr/>
+                  </pic:nvPicPr>
+                  <pic:blipFill>
+                    <a:blip r:embed="rId11" cstate="print">
                       <a:extLst>
                         <a:ext uri="{28A0092B-C50C-407E-A947-70E740481C1C}">
                           <a14:useLocalDpi xmlns:a14="http://schemas.microsoft.com/office/drawing/2010/main" val="0"/>
@@ -1013,10 +2605,17 @@
           </wp:anchor>
         </w:drawing>
       </w:r>
-    </w:p>
-    <w:p>
-      <w:r>
-        <w:t>Auf der Hauptseite findet der Spieler rohe Daten zu sich, wie Ranking und Statistiken</w:t>
+      <w:r>
+        <w:t>Hier findet der Spieler einen Verlauf seiner Trefferrate an diesem Tag und insgesamt, sowie seines Rankings in den verfügbaren Warteschlangen</w:t>
+      </w:r>
+      <w:r>
+        <w:t>. Zuletzt gibt es ein Kuchendiagramm, an dem er seinen Spielst</w:t>
+      </w:r>
+      <w:r>
+        <w:t>i</w:t>
+      </w:r>
+      <w:r>
+        <w:t>l erkennen kann.</w:t>
       </w:r>
     </w:p>
     <w:p/>
@@ -1027,87 +2626,6 @@
     <w:p/>
     <w:p/>
     <w:p/>
-    <w:p/>
-    <w:p/>
-    <w:p/>
-    <w:p/>
-    <w:p/>
-    <w:p>
-      <w:r>
-        <w:rPr>
-          <w:noProof/>
-        </w:rPr>
-        <w:drawing>
-          <wp:anchor distT="0" distB="0" distL="114300" distR="114300" simplePos="0" relativeHeight="251661312" behindDoc="0" locked="0" layoutInCell="1" allowOverlap="1" wp14:anchorId="2B17D893" wp14:editId="3E38F5E9">
-            <wp:simplePos x="0" y="0"/>
-            <wp:positionH relativeFrom="column">
-              <wp:posOffset>-4445</wp:posOffset>
-            </wp:positionH>
-            <wp:positionV relativeFrom="paragraph">
-              <wp:posOffset>-3810</wp:posOffset>
-            </wp:positionV>
-            <wp:extent cx="2347200" cy="4172400"/>
-            <wp:effectExtent l="0" t="0" r="0" b="0"/>
-            <wp:wrapSquare wrapText="bothSides"/>
-            <wp:docPr id="4" name="Grafik 4"/>
-            <wp:cNvGraphicFramePr>
-              <a:graphicFrameLocks xmlns:a="http://schemas.openxmlformats.org/drawingml/2006/main" noChangeAspect="1"/>
-            </wp:cNvGraphicFramePr>
-            <a:graphic xmlns:a="http://schemas.openxmlformats.org/drawingml/2006/main">
-              <a:graphicData uri="http://schemas.openxmlformats.org/drawingml/2006/picture">
-                <pic:pic xmlns:pic="http://schemas.openxmlformats.org/drawingml/2006/picture">
-                  <pic:nvPicPr>
-                    <pic:cNvPr id="4" name="Screenshot_20180606-090241.png"/>
-                    <pic:cNvPicPr/>
-                  </pic:nvPicPr>
-                  <pic:blipFill>
-                    <a:blip r:embed="rId10" cstate="print">
-                      <a:extLst>
-                        <a:ext uri="{28A0092B-C50C-407E-A947-70E740481C1C}">
-                          <a14:useLocalDpi xmlns:a14="http://schemas.microsoft.com/office/drawing/2010/main" val="0"/>
-                        </a:ext>
-                      </a:extLst>
-                    </a:blip>
-                    <a:stretch>
-                      <a:fillRect/>
-                    </a:stretch>
-                  </pic:blipFill>
-                  <pic:spPr>
-                    <a:xfrm>
-                      <a:off x="0" y="0"/>
-                      <a:ext cx="2347200" cy="4172400"/>
-                    </a:xfrm>
-                    <a:prstGeom prst="rect">
-                      <a:avLst/>
-                    </a:prstGeom>
-                  </pic:spPr>
-                </pic:pic>
-              </a:graphicData>
-            </a:graphic>
-          </wp:anchor>
-        </w:drawing>
-      </w:r>
-      <w:r>
-        <w:t>Hier findet der Spieler einen Verlauf seiner Trefferrate an diesem Tag und insgesamt, sowie seines Rankings in den verfügbaren Warteschlangen</w:t>
-      </w:r>
-      <w:r>
-        <w:t>. Zuletzt gibt es ein Kuchendiagramm, an dem er seinen Spielst</w:t>
-      </w:r>
-      <w:r>
-        <w:t>i</w:t>
-      </w:r>
-      <w:r>
-        <w:t>l erkennen kann.</w:t>
-      </w:r>
-    </w:p>
-    <w:p/>
-    <w:p/>
-    <w:p/>
-    <w:p/>
-    <w:p/>
-    <w:p/>
-    <w:p/>
-    <w:p/>
     <w:p>
       <w:r>
         <w:br w:type="page"/>
@@ -1116,19 +2634,36 @@
     <w:p>
       <w:pPr>
         <w:pStyle w:val="berschrift1"/>
+        <w:rPr>
+          <w:rFonts w:ascii="Roboto" w:hAnsi="Roboto"/>
+        </w:rPr>
       </w:pPr>
-      <w:bookmarkStart w:id="2" w:name="_Toc516332478"/>
-      <w:r>
+      <w:bookmarkStart w:id="3" w:name="_Toc516659428"/>
+      <w:r>
+        <w:rPr>
+          <w:rFonts w:ascii="Roboto" w:hAnsi="Roboto"/>
+        </w:rPr>
         <w:lastRenderedPageBreak/>
         <w:t>Funktionsweise</w:t>
       </w:r>
-      <w:bookmarkEnd w:id="2"/>
+      <w:bookmarkEnd w:id="3"/>
     </w:p>
     <w:p/>
     <w:p>
-      <w:r>
+      <w:pPr>
+        <w:pStyle w:val="berschrift2"/>
+        <w:rPr>
+          <w:rFonts w:ascii="Roboto" w:hAnsi="Roboto"/>
+        </w:rPr>
+      </w:pPr>
+      <w:bookmarkStart w:id="4" w:name="_Toc516659429"/>
+      <w:r>
+        <w:rPr>
+          <w:rFonts w:ascii="Roboto" w:hAnsi="Roboto"/>
+        </w:rPr>
         <w:t>Suche</w:t>
       </w:r>
+      <w:bookmarkEnd w:id="4"/>
     </w:p>
     <w:p>
       <w:r>
@@ -1162,11 +2697,26 @@
       <w:r>
         <w:t>.</w:t>
       </w:r>
-    </w:p>
-    <w:p>
-      <w:r>
+      <w:r>
+        <w:t xml:space="preserve"> Einmal ausgewählt Spieler werden beim erneuten öffnen der Suche direkt als Auswahl angeboten.</w:t>
+      </w:r>
+    </w:p>
+    <w:p/>
+    <w:p>
+      <w:pPr>
+        <w:pStyle w:val="berschrift2"/>
+        <w:rPr>
+          <w:rFonts w:ascii="Roboto" w:hAnsi="Roboto"/>
+        </w:rPr>
+      </w:pPr>
+      <w:bookmarkStart w:id="5" w:name="_Toc516659430"/>
+      <w:r>
+        <w:rPr>
+          <w:rFonts w:ascii="Roboto" w:hAnsi="Roboto"/>
+        </w:rPr>
         <w:t>Spielerübersicht</w:t>
       </w:r>
+      <w:bookmarkEnd w:id="5"/>
     </w:p>
     <w:p>
       <w:r>
@@ -1259,7 +2809,10 @@
         <w:t xml:space="preserve">0 Einträge ohne Aussagekraft. Die Hälfte ohne Änderungen und die anderen mit </w:t>
       </w:r>
       <w:r>
-        <w:t xml:space="preserve">Extremwerten. Deswegen wird genau ein </w:t>
+        <w:t>extremen Trefferraten</w:t>
+      </w:r>
+      <w:r>
+        <w:t xml:space="preserve">. Deswegen wird genau ein </w:t>
       </w:r>
       <w:proofErr w:type="spellStart"/>
       <w:r>
@@ -1298,9 +2851,20 @@
     </w:p>
     <w:p/>
     <w:p>
-      <w:r>
+      <w:pPr>
+        <w:pStyle w:val="berschrift2"/>
+        <w:rPr>
+          <w:rFonts w:ascii="Roboto" w:hAnsi="Roboto"/>
+        </w:rPr>
+      </w:pPr>
+      <w:bookmarkStart w:id="6" w:name="_Toc516659431"/>
+      <w:r>
+        <w:rPr>
+          <w:rFonts w:ascii="Roboto" w:hAnsi="Roboto"/>
+        </w:rPr>
         <w:t>Speichern</w:t>
       </w:r>
+      <w:bookmarkEnd w:id="6"/>
     </w:p>
     <w:p>
       <w:r>
@@ -1321,7 +2885,13 @@
       </w:r>
       <w:proofErr w:type="spellStart"/>
       <w:r>
-        <w:t>Objektoutputstream</w:t>
+        <w:t>Objekt</w:t>
+      </w:r>
+      <w:r>
+        <w:t>O</w:t>
+      </w:r>
+      <w:r>
+        <w:t>utputstream</w:t>
       </w:r>
       <w:proofErr w:type="spellEnd"/>
       <w:r>
@@ -1344,13 +2914,19 @@
     <w:p>
       <w:pPr>
         <w:pStyle w:val="berschrift1"/>
+        <w:rPr>
+          <w:rFonts w:ascii="Roboto" w:hAnsi="Roboto"/>
+        </w:rPr>
       </w:pPr>
-      <w:bookmarkStart w:id="3" w:name="_Toc516332479"/>
-      <w:r>
+      <w:bookmarkStart w:id="7" w:name="_Toc516659432"/>
+      <w:r>
+        <w:rPr>
+          <w:rFonts w:ascii="Roboto" w:hAnsi="Roboto"/>
+        </w:rPr>
         <w:lastRenderedPageBreak/>
         <w:t>Layout</w:t>
       </w:r>
-      <w:bookmarkEnd w:id="3"/>
+      <w:bookmarkEnd w:id="7"/>
     </w:p>
     <w:p/>
     <w:p>
@@ -1486,7 +3062,7 @@
       </w:r>
       <w:proofErr w:type="spellStart"/>
       <w:r>
-        <w:t>Perccentage</w:t>
+        <w:t>Percentage</w:t>
       </w:r>
       <w:proofErr w:type="spellEnd"/>
       <w:r>
@@ -1515,19 +3091,44 @@
     <w:p>
       <w:pPr>
         <w:pStyle w:val="berschrift1"/>
+        <w:rPr>
+          <w:rFonts w:ascii="Roboto" w:hAnsi="Roboto"/>
+        </w:rPr>
       </w:pPr>
-      <w:bookmarkStart w:id="4" w:name="_Toc516332480"/>
-      <w:r>
+      <w:bookmarkStart w:id="8" w:name="_Toc516659433"/>
+      <w:r>
+        <w:rPr>
+          <w:rFonts w:ascii="Roboto" w:hAnsi="Roboto"/>
+        </w:rPr>
         <w:lastRenderedPageBreak/>
         <w:t>API</w:t>
       </w:r>
       <w:r>
+        <w:rPr>
+          <w:rFonts w:ascii="Roboto" w:hAnsi="Roboto"/>
+        </w:rPr>
         <w:t xml:space="preserve"> und Vernetzung</w:t>
       </w:r>
-      <w:bookmarkEnd w:id="4"/>
+      <w:bookmarkEnd w:id="8"/>
     </w:p>
     <w:p/>
     <w:p>
+      <w:pPr>
+        <w:pStyle w:val="berschrift2"/>
+        <w:rPr>
+          <w:rFonts w:ascii="Roboto" w:hAnsi="Roboto"/>
+        </w:rPr>
+      </w:pPr>
+      <w:bookmarkStart w:id="9" w:name="_Toc516659434"/>
+      <w:r>
+        <w:rPr>
+          <w:rFonts w:ascii="Roboto" w:hAnsi="Roboto"/>
+        </w:rPr>
+        <w:t>System Architektur</w:t>
+      </w:r>
+      <w:bookmarkEnd w:id="9"/>
+    </w:p>
+    <w:p>
       <w:r>
         <w:t>Ich verwende die Daten</w:t>
       </w:r>
@@ -1537,7 +3138,7 @@
       <w:r>
         <w:t xml:space="preserve"> von </w:t>
       </w:r>
-      <w:hyperlink r:id="rId11" w:history="1">
+      <w:hyperlink r:id="rId12" w:history="1">
         <w:r>
           <w:rPr>
             <w:rStyle w:val="Hyperlink"/>
@@ -1554,7 +3155,13 @@
       </w:r>
       <w:proofErr w:type="spellEnd"/>
       <w:r>
-        <w:t xml:space="preserve"> Beta und man bekommt schwer Zugriff darauf. Die Daten der offiziellen API scheinen auch sehr roh und aufwändig zu Verarbeiten zu sein. Deswegen verwende ich die API eines anderen Anbieters.</w:t>
+        <w:t xml:space="preserve"> Beta und man bekommt schwer Zugriff darauf. </w:t>
+      </w:r>
+      <w:r>
+        <w:t>Die offizielle API scheint nur rohe Daten anzubieten, die schwer zu verarbeiten sind</w:t>
+      </w:r>
+      <w:r>
+        <w:t>. Deswegen verwende ich die API eines anderen Anbieters.</w:t>
       </w:r>
     </w:p>
     <w:p>
@@ -1613,342 +3220,344 @@
         <w:t>Es ergibt sich folgende Vernetzung dadurch:</w:t>
       </w:r>
     </w:p>
-    <w:p>
-      <w:r>
-        <w:t xml:space="preserve">Request: </w:t>
-      </w:r>
-      <w:r>
-        <w:tab/>
-        <w:t xml:space="preserve">App -http GET-&gt; </w:t>
-      </w:r>
-      <w:proofErr w:type="spellStart"/>
-      <w:r>
-        <w:t>RLStatsServer</w:t>
-      </w:r>
-      <w:proofErr w:type="spellEnd"/>
-      <w:r>
-        <w:t xml:space="preserve"> -Query-&gt; </w:t>
-      </w:r>
-      <w:proofErr w:type="spellStart"/>
-      <w:r>
-        <w:t>RLStatsDB</w:t>
-      </w:r>
-      <w:proofErr w:type="spellEnd"/>
-    </w:p>
-    <w:p>
-      <w:r>
-        <w:t xml:space="preserve">Response:  </w:t>
+    <w:p/>
+    <w:p>
+      <w:r>
+        <w:object w:dxaOrig="25081" w:dyaOrig="12661" w14:anchorId="083BD43A">
+          <v:shapetype id="_x0000_t75" coordsize="21600,21600" o:spt="75" o:preferrelative="t" path="m@4@5l@4@11@9@11@9@5xe" filled="f" stroked="f">
+            <v:stroke joinstyle="miter"/>
+            <v:formulas>
+              <v:f eqn="if lineDrawn pixelLineWidth 0"/>
+              <v:f eqn="sum @0 1 0"/>
+              <v:f eqn="sum 0 0 @1"/>
+              <v:f eqn="prod @2 1 2"/>
+              <v:f eqn="prod @3 21600 pixelWidth"/>
+              <v:f eqn="prod @3 21600 pixelHeight"/>
+              <v:f eqn="sum @0 0 1"/>
+              <v:f eqn="prod @6 1 2"/>
+              <v:f eqn="prod @7 21600 pixelWidth"/>
+              <v:f eqn="sum @8 21600 0"/>
+              <v:f eqn="prod @7 21600 pixelHeight"/>
+              <v:f eqn="sum @10 21600 0"/>
+            </v:formulas>
+            <v:path o:extrusionok="f" gradientshapeok="t" o:connecttype="rect"/>
+            <o:lock v:ext="edit" aspectratio="t"/>
+          </v:shapetype>
+          <v:shape id="_x0000_i1025" type="#_x0000_t75" style="width:453pt;height:228.75pt" o:ole="">
+            <v:imagedata r:id="rId13" o:title=""/>
+          </v:shape>
+          <o:OLEObject Type="Embed" ProgID="Unknown" ShapeID="_x0000_i1025" DrawAspect="Content" ObjectID="_1590401387" r:id="rId14"/>
+        </w:object>
+      </w:r>
+    </w:p>
+    <w:p/>
+    <w:p>
+      <w:r>
+        <w:t xml:space="preserve">Die App startet asynchron einen </w:t>
+      </w:r>
+      <w:r>
+        <w:t>http-</w:t>
+      </w:r>
+      <w:r>
+        <w:t>Request, um aktuelle Daten zu erhalten. Der Server holt die angeforderten Daten aus seiner lokalen Datenbank und sendet sie zurück. Die App verarbeitet diese und aktualisiert das Interface. Dieser Vorgang wird zyklisch wiederholt.</w:t>
+      </w:r>
+    </w:p>
+    <w:p>
+      <w:r>
+        <w:t>Dabei handelt es sich um eine</w:t>
+      </w:r>
+      <w:r>
+        <w:t xml:space="preserve"> zentralisierte Client-Server Architektur</w:t>
+      </w:r>
+      <w:r>
+        <w:t>. D</w:t>
+      </w:r>
+      <w:r>
+        <w:t xml:space="preserve">ie App fungiert als Client, der API-Server als Server.  </w:t>
+      </w:r>
+      <w:r>
+        <w:t>Da Daten von einer einzigen Schnittstelle bezogen werden müssen, ist dies die einzig sinnvolle Systemarchitektur dafür.</w:t>
+      </w:r>
+      <w:r>
+        <w:t xml:space="preserve"> Präziser dürfte es sich sogar, um eine Multitier Architektur handeln, allerdings habe ich keinen Einblick hinter die API. </w:t>
+      </w:r>
+    </w:p>
+    <w:p>
+      <w:r>
+        <w:br w:type="page"/>
+      </w:r>
+    </w:p>
+    <w:p>
+      <w:r>
+        <w:lastRenderedPageBreak/>
+        <w:t>Die Spielersuche und die Datenaktualisierung für einen Spieler sind asynchrone Anfragen. Die Suche wird vom Nutzer ausgelöst, die Aktualisierung zyklisch nachdem ein Spieler gewählt wurde.</w:t>
+      </w:r>
+    </w:p>
+    <w:p>
+      <w:r>
+        <w:t xml:space="preserve">Die </w:t>
+      </w:r>
+      <w:r>
+        <w:t>App sendet die Anfrage an den Server und erwartet dann die Antwort, allerdings in einem Hintergrundthread, damit die App auch weiterhin bedient werden kann. Wenn einer Antwort erhalten wurde, versucht sie die empfangenen Daten zu parsen und aktualisiert die Interfaceelemente.</w:t>
+      </w:r>
+    </w:p>
+    <w:p/>
+    <w:p>
+      <w:pPr>
+        <w:pStyle w:val="berschrift2"/>
+        <w:rPr>
+          <w:rFonts w:ascii="Roboto" w:hAnsi="Roboto"/>
+        </w:rPr>
+      </w:pPr>
+      <w:bookmarkStart w:id="10" w:name="_Toc516659435"/>
+      <w:r>
+        <w:rPr>
+          <w:rFonts w:ascii="Roboto" w:hAnsi="Roboto"/>
+        </w:rPr>
+        <w:t>Software Architektur</w:t>
+      </w:r>
+      <w:bookmarkEnd w:id="10"/>
+    </w:p>
+    <w:p>
+      <w:r>
+        <w:t>Die App hat intern eine objektbasierte Architektur</w:t>
+      </w:r>
+      <w:r>
+        <w:t xml:space="preserve">, die zentral von der aktiven </w:t>
+      </w:r>
+      <w:proofErr w:type="spellStart"/>
+      <w:r>
+        <w:t>Activity</w:t>
+      </w:r>
+      <w:proofErr w:type="spellEnd"/>
+      <w:r>
+        <w:t xml:space="preserve"> gelenkt wird</w:t>
+      </w:r>
+      <w:r>
+        <w:t>.</w:t>
       </w:r>
       <w:r>
         <w:t xml:space="preserve"> </w:t>
       </w:r>
       <w:r>
-        <w:tab/>
-        <w:t xml:space="preserve">App &lt;-JSON- </w:t>
-      </w:r>
-      <w:proofErr w:type="spellStart"/>
-      <w:r>
-        <w:t>RLStatsServer</w:t>
-      </w:r>
-      <w:proofErr w:type="spellEnd"/>
-      <w:r>
-        <w:t xml:space="preserve"> &lt;- </w:t>
-      </w:r>
-      <w:proofErr w:type="spellStart"/>
-      <w:r>
-        <w:t>RLStatsDB</w:t>
-      </w:r>
-      <w:proofErr w:type="spellEnd"/>
-    </w:p>
-    <w:p>
-      <w:r>
-        <w:t>Para</w:t>
-      </w:r>
-      <w:r>
-        <w:t>l</w:t>
-      </w:r>
-      <w:r>
-        <w:t xml:space="preserve">lel dazu die vermutliche Kommunikation zwischen </w:t>
-      </w:r>
-      <w:proofErr w:type="spellStart"/>
-      <w:r>
-        <w:t>RLStats</w:t>
-      </w:r>
-      <w:proofErr w:type="spellEnd"/>
-      <w:r>
-        <w:t xml:space="preserve"> und der offiziellen API</w:t>
-      </w:r>
-    </w:p>
-    <w:p>
-      <w:r>
-        <w:t>Request:</w:t>
-      </w:r>
-      <w:r>
-        <w:tab/>
-      </w:r>
-      <w:proofErr w:type="spellStart"/>
-      <w:r>
-        <w:t>RLStatsServer</w:t>
-      </w:r>
-      <w:proofErr w:type="spellEnd"/>
-      <w:r>
-        <w:t xml:space="preserve"> -http </w:t>
+        <w:t>Die Umsetzung einer geschichteten Architektur ist nicht möglich, da es zwei agierende Schichten gibt, zum einen der Nutzer über das Interface, zum anderen die Programmlogik mit ihren Hintergrundaufgaben.</w:t>
+      </w:r>
+    </w:p>
+    <w:p>
+      <w:r>
+        <w:t xml:space="preserve">Den aktivsten Teil nimmt die </w:t>
+      </w:r>
+      <w:proofErr w:type="spellStart"/>
+      <w:r>
+        <w:t>PlayerOverview</w:t>
+      </w:r>
+      <w:proofErr w:type="spellEnd"/>
+      <w:r>
+        <w:t xml:space="preserve"> </w:t>
+      </w:r>
+      <w:proofErr w:type="spellStart"/>
+      <w:r>
+        <w:t>Activity</w:t>
+      </w:r>
+      <w:proofErr w:type="spellEnd"/>
+      <w:r>
+        <w:t xml:space="preserve"> ein</w:t>
+      </w:r>
+      <w:r>
+        <w:t>, hier wird sich der Nutzer hauptsächlich aufhalten</w:t>
+      </w:r>
+      <w:r>
+        <w:t>. Sie beinhaltet die Daten und Anzeigen zum ausgewählten Spieler</w:t>
+      </w:r>
+      <w:r>
+        <w:t xml:space="preserve">, den zyklischen </w:t>
+      </w:r>
+      <w:proofErr w:type="spellStart"/>
+      <w:r>
+        <w:t>Timer</w:t>
+      </w:r>
+      <w:proofErr w:type="spellEnd"/>
+      <w:r>
+        <w:t xml:space="preserve"> für neue Anfragen</w:t>
+      </w:r>
+      <w:r>
+        <w:t xml:space="preserve">, </w:t>
+      </w:r>
+      <w:r>
+        <w:t>speichert</w:t>
+      </w:r>
+      <w:r>
+        <w:t xml:space="preserve"> und </w:t>
+      </w:r>
+      <w:proofErr w:type="spellStart"/>
+      <w:r>
+        <w:t>läd</w:t>
+      </w:r>
+      <w:proofErr w:type="spellEnd"/>
+      <w:r>
+        <w:t xml:space="preserve"> Daten auf</w:t>
+      </w:r>
+      <w:r>
+        <w:t xml:space="preserve"> und von</w:t>
+      </w:r>
+      <w:r>
+        <w:t xml:space="preserve"> dem Gerät.</w:t>
+      </w:r>
+      <w:r>
+        <w:t xml:space="preserve"> </w:t>
+      </w:r>
+    </w:p>
+    <w:p>
+      <w:r>
+        <w:t>Die beiden Fragmente</w:t>
+      </w:r>
+      <w:r>
+        <w:t xml:space="preserve"> der </w:t>
+      </w:r>
+      <w:proofErr w:type="spellStart"/>
+      <w:r>
+        <w:t>Overview</w:t>
+      </w:r>
+      <w:proofErr w:type="spellEnd"/>
+      <w:r>
+        <w:t xml:space="preserve"> enthalten Methoden um sich selbst zu aktualisieren, dafür werden ihnen der aktuelle Player und der einzutragende </w:t>
+      </w:r>
+      <w:proofErr w:type="spellStart"/>
+      <w:r>
+        <w:t>Timestamp</w:t>
+      </w:r>
+      <w:proofErr w:type="spellEnd"/>
+      <w:r>
+        <w:t xml:space="preserve"> von der </w:t>
+      </w:r>
+      <w:proofErr w:type="spellStart"/>
+      <w:r>
+        <w:t>PlayerOverview</w:t>
+      </w:r>
+      <w:proofErr w:type="spellEnd"/>
+      <w:r>
+        <w:t xml:space="preserve"> übergeben.</w:t>
+      </w:r>
+    </w:p>
+    <w:p>
+      <w:r>
+        <w:t>Das Player</w:t>
+      </w:r>
+      <w:r>
+        <w:t xml:space="preserve"> </w:t>
+      </w:r>
+      <w:r>
+        <w:t xml:space="preserve">Objekt </w:t>
+      </w:r>
+      <w:proofErr w:type="spellStart"/>
+      <w:r>
+        <w:t>updated</w:t>
+      </w:r>
+      <w:proofErr w:type="spellEnd"/>
+      <w:r>
+        <w:t xml:space="preserve"> sich per </w:t>
+      </w:r>
+      <w:proofErr w:type="spellStart"/>
+      <w:r>
+        <w:t>JSONObjekt</w:t>
+      </w:r>
+      <w:proofErr w:type="spellEnd"/>
+      <w:r>
+        <w:t xml:space="preserve"> selbst und enthält eine statische </w:t>
       </w:r>
       <w:proofErr w:type="gramStart"/>
       <w:r>
-        <w:t>GET?--</w:t>
+        <w:t>Methode(</w:t>
       </w:r>
       <w:proofErr w:type="gramEnd"/>
       <w:r>
-        <w:t xml:space="preserve">&gt; </w:t>
-      </w:r>
-      <w:proofErr w:type="spellStart"/>
-      <w:r>
-        <w:t>Psyonix</w:t>
-      </w:r>
-      <w:proofErr w:type="spellEnd"/>
-      <w:r>
-        <w:t xml:space="preserve"> API</w:t>
-      </w:r>
-    </w:p>
-    <w:p>
-      <w:r>
-        <w:t>Response:</w:t>
-      </w:r>
-      <w:r>
-        <w:tab/>
-      </w:r>
-      <w:proofErr w:type="spellStart"/>
-      <w:r>
-        <w:t>RLStatsDB</w:t>
-      </w:r>
-      <w:proofErr w:type="spellEnd"/>
-      <w:r>
-        <w:t xml:space="preserve"> &lt;- </w:t>
-      </w:r>
-      <w:proofErr w:type="spellStart"/>
-      <w:r>
-        <w:t>RLStatsServer</w:t>
-      </w:r>
-      <w:proofErr w:type="spellEnd"/>
-      <w:r>
-        <w:t xml:space="preserve"> &lt;-</w:t>
-      </w:r>
-      <w:proofErr w:type="gramStart"/>
-      <w:r>
-        <w:t>JSON?-</w:t>
-      </w:r>
-      <w:proofErr w:type="gramEnd"/>
+        <w:t xml:space="preserve">in </w:t>
+      </w:r>
+      <w:proofErr w:type="spellStart"/>
+      <w:r>
+        <w:t>Kotlin</w:t>
+      </w:r>
+      <w:proofErr w:type="spellEnd"/>
       <w:r>
         <w:t xml:space="preserve"> </w:t>
       </w:r>
       <w:proofErr w:type="spellStart"/>
       <w:r>
-        <w:t>Psyonix</w:t>
-      </w:r>
-      <w:proofErr w:type="spellEnd"/>
-      <w:r>
-        <w:t xml:space="preserve"> API</w:t>
-      </w:r>
-    </w:p>
-    <w:p>
-      <w:r>
-        <w:t>Die App startet also asynchron einen Request, um aktuelle Daten zu erhalten. Der Server holt die angeforderten Daten aus seiner lokalen Datenbank und sendet sie zurück. Die App verarbeitet diese und aktualisiert das Interface. Dieser Vorgang wird zyklisch wiederholt.</w:t>
-      </w:r>
-    </w:p>
-    <w:p>
-      <w:r>
-        <w:t>Dabei handelt es sich um eine</w:t>
-      </w:r>
-      <w:r>
-        <w:t xml:space="preserve"> zentralisierte Client-Server Architektur</w:t>
-      </w:r>
-      <w:r>
-        <w:t>. D</w:t>
-      </w:r>
-      <w:r>
-        <w:t xml:space="preserve">ie App fungiert als Client, der API-Server als Server.  </w:t>
-      </w:r>
-      <w:r>
-        <w:t>Da Daten von einer einzigen Schnittstelle bezogen werden müssen, ist dies die einzig sinnvolle Systemarchitektur dafür.</w:t>
-      </w:r>
-      <w:r>
-        <w:t xml:space="preserve"> Präziser dürfte es sich sogar, um eine Multitier Architektur handeln, allerdings habe ich keinen Einblick hinter die API. </w:t>
-      </w:r>
-    </w:p>
-    <w:p>
-      <w:r>
-        <w:t>Die Spielersuche und die Datenaktualisierung für einen Spieler sind asynchrone Anfragen. Die Suche wird vom Nutzer ausgelöst, die Aktualisierung zyklisch nachdem ein Spieler gewählt wurde.</w:t>
-      </w:r>
-    </w:p>
-    <w:p>
-      <w:r>
-        <w:t xml:space="preserve">Die </w:t>
-      </w:r>
-      <w:r>
-        <w:t>App sendet die Anfrage an den Server und erwartet dann die Antwort, allerdings in einem Hintergrundthread, damit die App auch weiterhin bedient werden kann. Wenn einer Antwort erhalten wurde, versucht sie die empfangenen Daten zu parsen und aktualisiert die Interfaceelemente.</w:t>
+        <w:t>companion</w:t>
+      </w:r>
+      <w:proofErr w:type="spellEnd"/>
+      <w:r>
+        <w:t xml:space="preserve">) die aus einem </w:t>
+      </w:r>
+      <w:proofErr w:type="spellStart"/>
+      <w:r>
+        <w:t>JSONObjekt</w:t>
+      </w:r>
+      <w:proofErr w:type="spellEnd"/>
+      <w:r>
+        <w:t xml:space="preserve"> einen Player generieren kann. Dies wird in der </w:t>
+      </w:r>
+      <w:proofErr w:type="spellStart"/>
+      <w:r>
+        <w:t>SearchActivity</w:t>
+      </w:r>
+      <w:proofErr w:type="spellEnd"/>
+      <w:r>
+        <w:t xml:space="preserve"> verwendet.</w:t>
       </w:r>
     </w:p>
     <w:p/>
     <w:p>
-      <w:r>
-        <w:t>Die App hat intern eine objektbasierte Architektur</w:t>
-      </w:r>
-      <w:r>
-        <w:t xml:space="preserve">, die zentral von der aktiven </w:t>
-      </w:r>
-      <w:proofErr w:type="spellStart"/>
-      <w:r>
-        <w:t>Activity</w:t>
-      </w:r>
-      <w:proofErr w:type="spellEnd"/>
-      <w:r>
-        <w:t xml:space="preserve"> gelenkt wird</w:t>
-      </w:r>
-      <w:r>
-        <w:t>.</w:t>
-      </w:r>
-      <w:r>
-        <w:t xml:space="preserve"> Da</w:t>
+      <w:pPr>
+        <w:pStyle w:val="berschrift2"/>
+        <w:rPr>
+          <w:rFonts w:ascii="Roboto" w:hAnsi="Roboto"/>
+        </w:rPr>
+      </w:pPr>
+      <w:bookmarkStart w:id="11" w:name="_Toc516659436"/>
+      <w:r>
+        <w:rPr>
+          <w:rFonts w:ascii="Roboto" w:hAnsi="Roboto"/>
+        </w:rPr>
+        <w:t xml:space="preserve">Publish &amp; </w:t>
+      </w:r>
+      <w:proofErr w:type="spellStart"/>
+      <w:r>
+        <w:rPr>
+          <w:rFonts w:ascii="Roboto" w:hAnsi="Roboto"/>
+        </w:rPr>
+        <w:t>Subscribe</w:t>
+      </w:r>
+      <w:proofErr w:type="spellEnd"/>
+      <w:r>
+        <w:rPr>
+          <w:rFonts w:ascii="Roboto" w:hAnsi="Roboto"/>
+        </w:rPr>
+        <w:t xml:space="preserve"> Pattern</w:t>
+      </w:r>
+      <w:bookmarkEnd w:id="11"/>
+    </w:p>
+    <w:p>
+      <w:r>
+        <w:t>Die App verwendet keine Publish</w:t>
       </w:r>
       <w:r>
         <w:t xml:space="preserve"> </w:t>
       </w:r>
       <w:r>
-        <w:t>s</w:t>
-      </w:r>
-      <w:r>
-        <w:t>ie aus zwei Teilen besteht (Spieler wählen &amp; Statistik tracken), es wäre nicht sinnvoll hart ein Schichtmodell umzusetzen, da die Suche nur einen kleinen Teil der Anwendungszeit verwendet wird und den Rest vernachlässigt werden kann. Bei einem Schichtmodell wäre das nicht möglich.</w:t>
-      </w:r>
-    </w:p>
-    <w:p>
-      <w:r>
-        <w:t xml:space="preserve">Den aktivsten Teil nimmt die </w:t>
-      </w:r>
-      <w:proofErr w:type="spellStart"/>
-      <w:r>
-        <w:t>PlayerOverview</w:t>
-      </w:r>
-      <w:proofErr w:type="spellEnd"/>
+        <w:t>&amp;</w:t>
+      </w:r>
       <w:r>
         <w:t xml:space="preserve"> </w:t>
       </w:r>
       <w:proofErr w:type="spellStart"/>
       <w:r>
-        <w:t>Activity</w:t>
-      </w:r>
-      <w:proofErr w:type="spellEnd"/>
-      <w:r>
-        <w:t xml:space="preserve"> ein. Sie beinhaltet die Daten und Anzeigen zum ausgewählten Spieler</w:t>
-      </w:r>
-      <w:r>
-        <w:t xml:space="preserve">, den zyklischen </w:t>
-      </w:r>
-      <w:proofErr w:type="spellStart"/>
-      <w:r>
-        <w:t>Timer</w:t>
-      </w:r>
-      <w:proofErr w:type="spellEnd"/>
-      <w:r>
-        <w:t xml:space="preserve"> für neue Anfragen und speichert/</w:t>
-      </w:r>
-      <w:proofErr w:type="spellStart"/>
-      <w:r>
-        <w:t>läd</w:t>
-      </w:r>
-      <w:proofErr w:type="spellEnd"/>
-      <w:r>
-        <w:t xml:space="preserve"> Daten auf dem Gerät.</w:t>
-      </w:r>
-    </w:p>
-    <w:p>
-      <w:r>
-        <w:lastRenderedPageBreak/>
-        <w:t xml:space="preserve">Die beiden Fragmente enthalten Methoden um sich selbst zu aktualisieren, dafür werden ihnen der aktuelle Player und der einzutragende </w:t>
-      </w:r>
-      <w:proofErr w:type="spellStart"/>
-      <w:r>
-        <w:t>Timestamp</w:t>
-      </w:r>
-      <w:proofErr w:type="spellEnd"/>
-      <w:r>
-        <w:t xml:space="preserve"> von der </w:t>
-      </w:r>
-      <w:proofErr w:type="spellStart"/>
-      <w:r>
-        <w:t>PlayerOverview</w:t>
-      </w:r>
-      <w:proofErr w:type="spellEnd"/>
-      <w:r>
-        <w:t xml:space="preserve"> übergeben.</w:t>
-      </w:r>
-    </w:p>
-    <w:p>
-      <w:r>
-        <w:t xml:space="preserve">Das </w:t>
-      </w:r>
-      <w:proofErr w:type="spellStart"/>
-      <w:r>
-        <w:t>PlayerObjekt</w:t>
+        <w:t>Subscribe</w:t>
       </w:r>
       <w:proofErr w:type="spellEnd"/>
       <w:r>
         <w:t xml:space="preserve"> </w:t>
       </w:r>
-      <w:proofErr w:type="spellStart"/>
-      <w:r>
-        <w:t>updated</w:t>
-      </w:r>
-      <w:proofErr w:type="spellEnd"/>
-      <w:r>
-        <w:t xml:space="preserve"> sich per </w:t>
-      </w:r>
-      <w:proofErr w:type="spellStart"/>
-      <w:r>
-        <w:t>JSONObjekt</w:t>
-      </w:r>
-      <w:proofErr w:type="spellEnd"/>
-      <w:r>
-        <w:t xml:space="preserve"> selbst und enthält eine statische Methode(</w:t>
-      </w:r>
-      <w:proofErr w:type="spellStart"/>
-      <w:r>
-        <w:t>companion</w:t>
-      </w:r>
-      <w:proofErr w:type="spellEnd"/>
-      <w:r>
-        <w:t xml:space="preserve">) die aus einem </w:t>
-      </w:r>
-      <w:proofErr w:type="spellStart"/>
-      <w:r>
-        <w:t>JSONObjekt</w:t>
-      </w:r>
-      <w:proofErr w:type="spellEnd"/>
-      <w:r>
-        <w:t xml:space="preserve"> einen Player generieren kann. Dies wird in der </w:t>
-      </w:r>
-      <w:proofErr w:type="spellStart"/>
-      <w:r>
-        <w:t>SearchActivity</w:t>
-      </w:r>
-      <w:proofErr w:type="spellEnd"/>
-      <w:r>
-        <w:t xml:space="preserve"> verwendet.</w:t>
-      </w:r>
-    </w:p>
-    <w:p/>
-    <w:p>
-      <w:r>
-        <w:t xml:space="preserve">Die App verwendet keine </w:t>
-      </w:r>
-      <w:proofErr w:type="spellStart"/>
-      <w:r>
-        <w:t>Publish&amp;Subscribe</w:t>
-      </w:r>
-      <w:proofErr w:type="spellEnd"/>
-      <w:r>
-        <w:t xml:space="preserve"> </w:t>
-      </w:r>
       <w:r>
         <w:t>P</w:t>
       </w:r>
@@ -1966,8 +3575,6 @@
       <w:r>
         <w:t>e</w:t>
       </w:r>
-      <w:bookmarkStart w:id="5" w:name="_GoBack"/>
-      <w:bookmarkEnd w:id="5"/>
       <w:r>
         <w:t>itzustellen.</w:t>
       </w:r>
@@ -1980,19 +3587,52 @@
     <w:p>
       <w:pPr>
         <w:pStyle w:val="berschrift1"/>
+        <w:rPr>
+          <w:rFonts w:ascii="Roboto" w:hAnsi="Roboto"/>
+        </w:rPr>
       </w:pPr>
-      <w:bookmarkStart w:id="6" w:name="_Toc516332481"/>
-      <w:r>
+      <w:bookmarkStart w:id="12" w:name="_Toc516659437"/>
+      <w:r>
+        <w:rPr>
+          <w:rFonts w:ascii="Roboto" w:hAnsi="Roboto"/>
+        </w:rPr>
         <w:lastRenderedPageBreak/>
         <w:t>Frameworks</w:t>
       </w:r>
-      <w:bookmarkEnd w:id="6"/>
+      <w:bookmarkEnd w:id="12"/>
     </w:p>
     <w:p/>
     <w:p>
-      <w:r>
+      <w:pPr>
+        <w:pStyle w:val="berschrift2"/>
+        <w:rPr>
+          <w:rFonts w:ascii="Roboto" w:hAnsi="Roboto"/>
+        </w:rPr>
+      </w:pPr>
+      <w:bookmarkStart w:id="13" w:name="_Toc516659438"/>
+      <w:r>
+        <w:rPr>
+          <w:rFonts w:ascii="Roboto" w:hAnsi="Roboto"/>
+        </w:rPr>
+        <w:t>Verwendete Frameworks</w:t>
+      </w:r>
+      <w:bookmarkEnd w:id="13"/>
+    </w:p>
+    <w:p>
+      <w:pPr>
+        <w:pStyle w:val="berschrift3"/>
+        <w:rPr>
+          <w:rFonts w:ascii="Roboto" w:hAnsi="Roboto"/>
+        </w:rPr>
+      </w:pPr>
+      <w:bookmarkStart w:id="14" w:name="_Toc516659439"/>
+      <w:r>
+        <w:rPr>
+          <w:rFonts w:ascii="Roboto" w:hAnsi="Roboto"/>
+        </w:rPr>
         <w:t>Volley</w:t>
       </w:r>
+      <w:bookmarkEnd w:id="14"/>
     </w:p>
     <w:p>
       <w:r>
@@ -2004,7 +3644,10 @@
       </w:r>
       <w:proofErr w:type="spellEnd"/>
       <w:r>
-        <w:t xml:space="preserve">“ (erhältlich im Playstore) habe ich das Framework Volley kennengelernt. Mit ihm lassen sich einfach kleine Daten Mengen mit http </w:t>
+        <w:t>“ (erhältlich im Playstore) habe ich das Framework Volley kennengelernt. Mit ihm lassen sich einfach kleine Daten Mengen mit http</w:t>
+      </w:r>
+      <w:r>
+        <w:t>-</w:t>
       </w:r>
       <w:proofErr w:type="spellStart"/>
       <w:r>
@@ -2015,11 +3658,23 @@
         <w:t xml:space="preserve"> anfordern und verarbeiten. Ich habe es wegen seiner sehr kompakten Schreibweise und einfachen Verwendung dem vorgeschlagenen „OKHTTP“ vorgezogen und vor allem, weil ich damit schon gute Erfahrungen gemacht habe und keine Probleme hatte.</w:t>
       </w:r>
     </w:p>
-    <w:p>
-      <w:proofErr w:type="spellStart"/>
-      <w:r>
+    <w:p/>
+    <w:p>
+      <w:pPr>
+        <w:pStyle w:val="berschrift3"/>
+        <w:rPr>
+          <w:rFonts w:ascii="Roboto" w:hAnsi="Roboto"/>
+        </w:rPr>
+      </w:pPr>
+      <w:bookmarkStart w:id="15" w:name="_Toc516659440"/>
+      <w:proofErr w:type="spellStart"/>
+      <w:r>
+        <w:rPr>
+          <w:rFonts w:ascii="Roboto" w:hAnsi="Roboto"/>
+        </w:rPr>
         <w:t>Glide</w:t>
       </w:r>
+      <w:bookmarkEnd w:id="15"/>
       <w:proofErr w:type="spellEnd"/>
     </w:p>
     <w:p>
@@ -2035,11 +3690,23 @@
         <w:t>, um die Profilbilder der Nutzer zum einen in der Suche und zum anderen auf der Profilübersicht anzuzeigen. Es vereinfacht dies extrem, da sowieso zu jedem Spieler eine Avatar URL vorhanden ist und ich so mit einer Zeile die URL auslesen und mit einer weiteren Zeile das Profilbild aktualisieren kann.</w:t>
       </w:r>
     </w:p>
-    <w:p>
-      <w:proofErr w:type="spellStart"/>
-      <w:r>
+    <w:p/>
+    <w:p>
+      <w:pPr>
+        <w:pStyle w:val="berschrift3"/>
+        <w:rPr>
+          <w:rFonts w:ascii="Roboto" w:hAnsi="Roboto"/>
+        </w:rPr>
+      </w:pPr>
+      <w:bookmarkStart w:id="16" w:name="_Toc516659441"/>
+      <w:proofErr w:type="spellStart"/>
+      <w:r>
+        <w:rPr>
+          <w:rFonts w:ascii="Roboto" w:hAnsi="Roboto"/>
+        </w:rPr>
         <w:t>MPAndroidChart</w:t>
       </w:r>
+      <w:bookmarkEnd w:id="16"/>
       <w:proofErr w:type="spellEnd"/>
     </w:p>
     <w:p>
@@ -2068,13 +3735,17 @@
       </w:r>
       <w:proofErr w:type="spellEnd"/>
       <w:r>
-        <w:t xml:space="preserve">, um Graphen und Diagramme anzuzeigen. Für meine App war es essentiell einen Verlauf von Werten anzuzeigen, deshalb habe ich zwingend eine </w:t>
-      </w:r>
-      <w:proofErr w:type="spellStart"/>
-      <w:r>
-        <w:t>Graphenanzeige</w:t>
-      </w:r>
-      <w:proofErr w:type="spellEnd"/>
+        <w:t xml:space="preserve">, um Graphen und Diagramme anzuzeigen. Für meine App war es essentiell einen Verlauf von Werten anzuzeigen, </w:t>
+      </w:r>
+      <w:r>
+        <w:t>weshalb</w:t>
+      </w:r>
+      <w:r>
+        <w:t xml:space="preserve"> habe ich zwingend eine </w:t>
+      </w:r>
+      <w:r>
+        <w:t>Graphen Anzeige</w:t>
+      </w:r>
       <w:r>
         <w:t xml:space="preserve"> benötigt. Auch wenn das Styling und Initialisieren etwas umständlich ist, war es doch die beste Lösung für mein Anwendungsfall, die ich finden konnte.</w:t>
       </w:r>
@@ -2084,15 +3755,38 @@
     </w:p>
     <w:p/>
     <w:p>
-      <w:r>
+      <w:pPr>
+        <w:pStyle w:val="berschrift2"/>
+        <w:rPr>
+          <w:rFonts w:ascii="Roboto" w:hAnsi="Roboto"/>
+        </w:rPr>
+      </w:pPr>
+      <w:bookmarkStart w:id="17" w:name="_Toc516659442"/>
+      <w:r>
+        <w:rPr>
+          <w:rFonts w:ascii="Roboto" w:hAnsi="Roboto"/>
+        </w:rPr>
         <w:t>Nicht verwendete Frameworks</w:t>
       </w:r>
-    </w:p>
-    <w:p>
-      <w:proofErr w:type="spellStart"/>
-      <w:r>
+      <w:bookmarkEnd w:id="17"/>
+    </w:p>
+    <w:p/>
+    <w:p>
+      <w:pPr>
+        <w:pStyle w:val="berschrift3"/>
+        <w:rPr>
+          <w:rFonts w:ascii="Roboto" w:hAnsi="Roboto"/>
+        </w:rPr>
+      </w:pPr>
+      <w:bookmarkStart w:id="18" w:name="_Toc516659443"/>
+      <w:proofErr w:type="spellStart"/>
+      <w:r>
+        <w:rPr>
+          <w:rFonts w:ascii="Roboto" w:hAnsi="Roboto"/>
+        </w:rPr>
         <w:t>Butterknife</w:t>
       </w:r>
+      <w:bookmarkEnd w:id="18"/>
       <w:proofErr w:type="spellEnd"/>
     </w:p>
     <w:p>
@@ -2124,32 +3818,33 @@
         <w:t xml:space="preserve"> zugegriffen werden kann, nachdem sie importiert wurden. Die Sprache beinhaltet also praktisch alle Vorteile, die dieses Framework mit sich bringt.</w:t>
       </w:r>
     </w:p>
-    <w:p>
-      <w:proofErr w:type="spellStart"/>
-      <w:r>
+    <w:p/>
+    <w:p>
+      <w:pPr>
+        <w:pStyle w:val="berschrift3"/>
+        <w:rPr>
+          <w:rFonts w:ascii="Roboto" w:hAnsi="Roboto"/>
+        </w:rPr>
+      </w:pPr>
+      <w:bookmarkStart w:id="19" w:name="_Toc516659444"/>
+      <w:proofErr w:type="spellStart"/>
+      <w:r>
+        <w:rPr>
+          <w:rFonts w:ascii="Roboto" w:hAnsi="Roboto"/>
+        </w:rPr>
         <w:t>Icepick</w:t>
       </w:r>
-      <w:proofErr w:type="spellEnd"/>
-    </w:p>
-    <w:p>
-      <w:r>
-        <w:t xml:space="preserve">Durch seinen simplen Aufbau und das Fehlen von Eingabefeldern ist ein Speichern des aktuellen States nicht notwendig. Sämtliche heruntergeladenen Daten werden lokal per </w:t>
-      </w:r>
-      <w:proofErr w:type="spellStart"/>
-      <w:r>
-        <w:t>Objektoutputstream</w:t>
-      </w:r>
-      <w:proofErr w:type="spellEnd"/>
-      <w:r>
-        <w:t xml:space="preserve"> direkt nach dem Parsen gespeichert. Leider ist </w:t>
-      </w:r>
+      <w:bookmarkEnd w:id="19"/>
+      <w:proofErr w:type="spellEnd"/>
+    </w:p>
+    <w:p>
       <w:proofErr w:type="spellStart"/>
       <w:r>
         <w:t>Icepick</w:t>
       </w:r>
       <w:proofErr w:type="spellEnd"/>
       <w:r>
-        <w:t xml:space="preserve"> außerdem nicht mit </w:t>
+        <w:t xml:space="preserve"> ist leider ohne weiteres nicht in </w:t>
       </w:r>
       <w:proofErr w:type="spellStart"/>
       <w:r>
@@ -2157,7 +3852,7 @@
       </w:r>
       <w:proofErr w:type="spellEnd"/>
       <w:r>
-        <w:t xml:space="preserve"> verwendbar.</w:t>
+        <w:t xml:space="preserve"> verwendbar. In der App war es notwendig den Spieler zu speichern, sobald er in der Suche ausgewählt wurde. Immer wenn neue Daten vom Server empfangen werden, speichert die App den Spieler erneut. Beim erneuten Öffnen der App wird der letzte gewählt Spieler geladen. </w:t>
       </w:r>
       <w:r>
         <w:br w:type="page"/>
@@ -2166,16 +3861,40 @@
     <w:p>
       <w:pPr>
         <w:pStyle w:val="berschrift1"/>
+        <w:rPr>
+          <w:rFonts w:ascii="Roboto" w:hAnsi="Roboto"/>
+        </w:rPr>
       </w:pPr>
-      <w:bookmarkStart w:id="7" w:name="_Toc516332482"/>
-      <w:r>
+      <w:bookmarkStart w:id="20" w:name="_Toc516659445"/>
+      <w:r>
+        <w:rPr>
+          <w:rFonts w:ascii="Roboto" w:hAnsi="Roboto"/>
+        </w:rPr>
         <w:lastRenderedPageBreak/>
         <w:t>Probleme und Lösungen</w:t>
       </w:r>
-      <w:bookmarkEnd w:id="7"/>
+      <w:bookmarkEnd w:id="20"/>
     </w:p>
     <w:p/>
     <w:p>
+      <w:pPr>
+        <w:pStyle w:val="berschrift2"/>
+        <w:rPr>
+          <w:rFonts w:ascii="Roboto" w:hAnsi="Roboto"/>
+        </w:rPr>
+      </w:pPr>
+      <w:bookmarkStart w:id="21" w:name="_Toc516659446"/>
+      <w:proofErr w:type="spellStart"/>
+      <w:r>
+        <w:rPr>
+          <w:rFonts w:ascii="Roboto" w:hAnsi="Roboto"/>
+        </w:rPr>
+        <w:t>Timestamps</w:t>
+      </w:r>
+      <w:bookmarkEnd w:id="21"/>
+      <w:proofErr w:type="spellEnd"/>
+    </w:p>
+    <w:p>
       <w:r>
         <w:t xml:space="preserve">Der anspruchsvollste Teil des Projekts war die Verwaltung der </w:t>
       </w:r>
@@ -2217,11 +3936,9 @@
       <w:r>
         <w:t xml:space="preserve"> anstelle einer Liste verwendet um </w:t>
       </w:r>
-      <w:proofErr w:type="spellStart"/>
-      <w:r>
-        <w:t>Dupletten</w:t>
-      </w:r>
-      <w:proofErr w:type="spellEnd"/>
+      <w:r>
+        <w:t>Dubletten</w:t>
+      </w:r>
       <w:r>
         <w:t xml:space="preserve"> einfach zu ersetzen und trotzdem eine Reihenfolge zu behalten.</w:t>
       </w:r>
@@ -2236,6 +3953,9 @@
       </w:r>
       <w:proofErr w:type="spellEnd"/>
       <w:r>
+        <w:t xml:space="preserve"> zur Berechnung von Tageswerten</w:t>
+      </w:r>
+      <w:r>
         <w:t xml:space="preserve"> zu ermitteln. Bei den meisten Anfrage befindet sich der letzte Eintrag einen oder wenige Tage davor, die </w:t>
       </w:r>
       <w:proofErr w:type="spellStart"/>
@@ -2244,7 +3964,13 @@
       </w:r>
       <w:proofErr w:type="spellEnd"/>
       <w:r>
-        <w:t xml:space="preserve"> die ich dafür verwenden wollte wäre also eine eher schlecht Wahl gewesen. Dieses Problem war allerdings mit einer </w:t>
+        <w:t xml:space="preserve"> die ich dafür</w:t>
+      </w:r>
+      <w:r>
+        <w:t xml:space="preserve"> zunächst</w:t>
+      </w:r>
+      <w:r>
+        <w:t xml:space="preserve"> verwenden wollte wäre also eine eher schlecht Wahl gewesen. Dieses Problem war allerdings mit einer </w:t>
       </w:r>
       <w:proofErr w:type="spellStart"/>
       <w:r>
@@ -2260,8 +3986,29 @@
       </w:r>
       <w:proofErr w:type="spellEnd"/>
       <w:r>
-        <w:t xml:space="preserve"> Methode besitzt, die diese Aufgabe direkt löst.</w:t>
-      </w:r>
+        <w:t xml:space="preserve"> Methode besitzt, </w:t>
+      </w:r>
+      <w:r>
+        <w:t>direkt den passenden Eintrag liefert.</w:t>
+      </w:r>
+    </w:p>
+    <w:p>
+      <w:pPr>
+        <w:pStyle w:val="berschrift2"/>
+        <w:rPr>
+          <w:rFonts w:ascii="Roboto" w:hAnsi="Roboto"/>
+        </w:rPr>
+      </w:pPr>
+      <w:bookmarkStart w:id="22" w:name="_Toc516659447"/>
+      <w:proofErr w:type="spellStart"/>
+      <w:r>
+        <w:rPr>
+          <w:rFonts w:ascii="Roboto" w:hAnsi="Roboto"/>
+        </w:rPr>
+        <w:t>Kotlin</w:t>
+      </w:r>
+      <w:bookmarkEnd w:id="22"/>
+      <w:proofErr w:type="spellEnd"/>
     </w:p>
     <w:p>
       <w:r>
@@ -2285,8 +4032,32 @@
       </w:r>
     </w:p>
     <w:p>
-      <w:r>
-        <w:t xml:space="preserve">Viel Zeit habe ich auch auf das Interface und die Gewöhnung an das </w:t>
+      <w:pPr>
+        <w:pStyle w:val="berschrift2"/>
+        <w:rPr>
+          <w:rFonts w:ascii="Roboto" w:hAnsi="Roboto"/>
+        </w:rPr>
+      </w:pPr>
+      <w:bookmarkStart w:id="23" w:name="_Toc516659448"/>
+      <w:proofErr w:type="spellStart"/>
+      <w:r>
+        <w:rPr>
+          <w:rFonts w:ascii="Roboto" w:hAnsi="Roboto"/>
+        </w:rPr>
+        <w:t>ConstraintLayout</w:t>
+      </w:r>
+      <w:bookmarkEnd w:id="23"/>
+      <w:proofErr w:type="spellEnd"/>
+    </w:p>
+    <w:p>
+      <w:r>
+        <w:t xml:space="preserve">Viel Zeit habe ich auch auf das Interface und die </w:t>
+      </w:r>
+      <w:r>
+        <w:t>Einarbeitung in</w:t>
+      </w:r>
+      <w:r>
+        <w:t xml:space="preserve"> das </w:t>
       </w:r>
       <w:proofErr w:type="spellStart"/>
       <w:r>
@@ -2298,14 +4069,28 @@
       </w:r>
     </w:p>
     <w:p>
+      <w:pPr>
+        <w:pStyle w:val="berschrift2"/>
+        <w:rPr>
+          <w:rFonts w:ascii="Roboto" w:hAnsi="Roboto"/>
+        </w:rPr>
+      </w:pPr>
+      <w:bookmarkStart w:id="24" w:name="_Toc516659449"/>
+      <w:r>
+        <w:rPr>
+          <w:rFonts w:ascii="Roboto" w:hAnsi="Roboto"/>
+        </w:rPr>
+        <w:t>Graphen</w:t>
+      </w:r>
+      <w:bookmarkEnd w:id="24"/>
+    </w:p>
+    <w:p>
       <w:r>
         <w:t xml:space="preserve">Das </w:t>
       </w:r>
-      <w:proofErr w:type="spellStart"/>
-      <w:r>
-        <w:t>Graphenframework</w:t>
-      </w:r>
-      <w:proofErr w:type="spellEnd"/>
+      <w:r>
+        <w:t>Graphen Framework</w:t>
+      </w:r>
       <w:r>
         <w:t xml:space="preserve"> </w:t>
       </w:r>
@@ -2315,23 +4100,71 @@
       </w:r>
       <w:proofErr w:type="spellEnd"/>
       <w:r>
-        <w:t xml:space="preserve"> stellte mich auch vor eine Entscheidung. Leider verschiebt sich beim dynamischen Hinzufügen von Knoten das Hintergrundraster. Dies fällt </w:t>
-      </w:r>
-      <w:proofErr w:type="spellStart"/>
-      <w:r>
-        <w:t>alllerdings</w:t>
-      </w:r>
-      <w:proofErr w:type="spellEnd"/>
+        <w:t xml:space="preserve"> stellte mich auch vor eine Entscheidung. Leider verschiebt sich beim dynamischen Hinzufügen von Knoten</w:t>
+      </w:r>
+      <w:r>
+        <w:t xml:space="preserve"> mit neuer X-Koordinate</w:t>
+      </w:r>
+      <w:r>
+        <w:t xml:space="preserve"> das Hintergrundraster. Dies fällt </w:t>
+      </w:r>
+      <w:r>
+        <w:t>allerdings</w:t>
+      </w:r>
       <w:r>
         <w:t xml:space="preserve"> nur bei der schnellen Generierung von Dummy Daten auf (etwa ab dem 4. Eintrag), da im Normalfall frühesten alle 24 Stunden ein Knoten erzeugt wird fällt dieser Bug nur auf, wenn die App mehr als 72 Stunden aktiv wäre. Es lässt sich durch erneutes </w:t>
       </w:r>
-      <w:proofErr w:type="spellStart"/>
-      <w:r>
-        <w:t>Initalisieren</w:t>
-      </w:r>
-      <w:proofErr w:type="spellEnd"/>
+      <w:r>
+        <w:t>Initialisieren</w:t>
+      </w:r>
       <w:r>
         <w:t xml:space="preserve"> des Graphens beheben, darunter leidet allerdings die Leistung. Ich habe mich entschieden die reguläre Verwendung zu optimieren.</w:t>
+      </w:r>
+    </w:p>
+    <w:p>
+      <w:pPr>
+        <w:pStyle w:val="berschrift2"/>
+        <w:rPr>
+          <w:rFonts w:ascii="Roboto" w:hAnsi="Roboto"/>
+        </w:rPr>
+      </w:pPr>
+      <w:bookmarkStart w:id="25" w:name="_Toc516659450"/>
+      <w:r>
+        <w:rPr>
+          <w:rFonts w:ascii="Roboto" w:hAnsi="Roboto"/>
+        </w:rPr>
+        <w:t xml:space="preserve">Code Format &amp; </w:t>
+      </w:r>
+      <w:proofErr w:type="spellStart"/>
+      <w:r>
+        <w:rPr>
+          <w:rFonts w:ascii="Roboto" w:hAnsi="Roboto"/>
+        </w:rPr>
+        <w:t>Lint</w:t>
+      </w:r>
+      <w:bookmarkEnd w:id="25"/>
+      <w:proofErr w:type="spellEnd"/>
+    </w:p>
+    <w:p>
+      <w:r>
+        <w:t xml:space="preserve">Ich habe regelmäßig den Code </w:t>
+      </w:r>
+      <w:proofErr w:type="spellStart"/>
+      <w:r>
+        <w:t>Lint</w:t>
+      </w:r>
+      <w:proofErr w:type="spellEnd"/>
+      <w:r>
+        <w:t xml:space="preserve"> konform formatiert. Zudem habe ich alle sinnvollen Warnungen behoben. </w:t>
+      </w:r>
+      <w:r>
+        <w:t xml:space="preserve">Drei </w:t>
+      </w:r>
+      <w:r>
+        <w:t>unnötige</w:t>
+      </w:r>
+      <w:r>
+        <w:t xml:space="preserve"> sind unterdrückt und mit einer Begründung kommentiert.</w:t>
       </w:r>
     </w:p>
     <w:p/>
@@ -2343,24 +4176,28 @@
     <w:p>
       <w:pPr>
         <w:pStyle w:val="berschrift1"/>
+        <w:rPr>
+          <w:rFonts w:ascii="Roboto" w:hAnsi="Roboto"/>
+        </w:rPr>
       </w:pPr>
-      <w:bookmarkStart w:id="8" w:name="_Toc516332483"/>
-      <w:r>
+      <w:bookmarkStart w:id="26" w:name="_Toc516659451"/>
+      <w:r>
+        <w:rPr>
+          <w:rFonts w:ascii="Roboto" w:hAnsi="Roboto"/>
+        </w:rPr>
         <w:lastRenderedPageBreak/>
         <w:t>Fazit</w:t>
       </w:r>
-      <w:bookmarkEnd w:id="8"/>
+      <w:bookmarkEnd w:id="26"/>
     </w:p>
     <w:p/>
     <w:p>
       <w:r>
         <w:t xml:space="preserve">Rocket League Companion ist eine </w:t>
       </w:r>
-      <w:proofErr w:type="gramStart"/>
-      <w:r>
-        <w:t>App</w:t>
-      </w:r>
-      <w:proofErr w:type="gramEnd"/>
+      <w:r>
+        <w:t>App,</w:t>
+      </w:r>
       <w:r>
         <w:t xml:space="preserve"> die ich in meiner Freizeit weiterverwenden und </w:t>
       </w:r>
@@ -2397,10 +4234,22 @@
       </w:r>
       <w:proofErr w:type="spellEnd"/>
       <w:r>
-        <w:t xml:space="preserve"> nehmen mir nervige Arbeit ab</w:t>
-      </w:r>
-      <w:r>
-        <w:t xml:space="preserve">, aber sind natürlich nur kleine Teile der App. Volley dagegen wird häufig aufgerufen, auch wenn es lediglich in einer Methode vorkommt. Mit </w:t>
+        <w:t xml:space="preserve"> nehmen mir </w:t>
+      </w:r>
+      <w:r>
+        <w:t>viel</w:t>
+      </w:r>
+      <w:r>
+        <w:t xml:space="preserve"> Arbeit ab</w:t>
+      </w:r>
+      <w:r>
+        <w:t xml:space="preserve">, aber sind natürlich nur kleine Teile der App. Volley dagegen wird häufig aufgerufen, auch wenn es lediglich in </w:t>
+      </w:r>
+      <w:r>
+        <w:t>wenigen</w:t>
+      </w:r>
+      <w:r>
+        <w:t xml:space="preserve"> Methode vorkommt. Mit </w:t>
       </w:r>
       <w:proofErr w:type="spellStart"/>
       <w:r>
@@ -2442,8 +4291,13 @@
         <w:t>. Dies ist leider ein bekannter Bug und wird vom Autor des Frameworks leider nicht gefixt.</w:t>
       </w:r>
     </w:p>
+    <w:p>
+      <w:r>
+        <w:t>Insgesamt bin ich sehr zufrieden mit dem Arbeitsablauf und dem Resultat. Die Oberfläche und die Funktionen sind so geworden wie ich es mir vorgestellt habe.</w:t>
+      </w:r>
+    </w:p>
     <w:sectPr>
-      <w:footerReference w:type="default" r:id="rId12"/>
+      <w:footerReference w:type="default" r:id="rId15"/>
       <w:pgSz w:w="11906" w:h="16838"/>
       <w:pgMar w:top="1417" w:right="1417" w:bottom="1134" w:left="1417" w:header="708" w:footer="708" w:gutter="0"/>
       <w:cols w:space="708"/>
@@ -2990,6 +4844,72 @@
       <w:szCs w:val="32"/>
     </w:rPr>
   </w:style>
+  <w:style w:type="paragraph" w:styleId="berschrift2">
+    <w:name w:val="heading 2"/>
+    <w:basedOn w:val="Standard"/>
+    <w:next w:val="Standard"/>
+    <w:link w:val="berschrift2Zchn"/>
+    <w:uiPriority w:val="9"/>
+    <w:unhideWhenUsed/>
+    <w:qFormat/>
+    <w:rsid w:val="001462B5"/>
+    <w:pPr>
+      <w:keepNext/>
+      <w:keepLines/>
+      <w:spacing w:before="40" w:after="0"/>
+      <w:outlineLvl w:val="1"/>
+    </w:pPr>
+    <w:rPr>
+      <w:rFonts w:asciiTheme="majorHAnsi" w:eastAsiaTheme="majorEastAsia" w:hAnsiTheme="majorHAnsi" w:cstheme="majorBidi"/>
+      <w:color w:val="2F5496" w:themeColor="accent1" w:themeShade="BF"/>
+      <w:sz w:val="26"/>
+      <w:szCs w:val="26"/>
+    </w:rPr>
+  </w:style>
+  <w:style w:type="paragraph" w:styleId="berschrift3">
+    <w:name w:val="heading 3"/>
+    <w:basedOn w:val="Standard"/>
+    <w:next w:val="Standard"/>
+    <w:link w:val="berschrift3Zchn"/>
+    <w:uiPriority w:val="9"/>
+    <w:unhideWhenUsed/>
+    <w:qFormat/>
+    <w:rsid w:val="001462B5"/>
+    <w:pPr>
+      <w:keepNext/>
+      <w:keepLines/>
+      <w:spacing w:before="40" w:after="0"/>
+      <w:outlineLvl w:val="2"/>
+    </w:pPr>
+    <w:rPr>
+      <w:rFonts w:asciiTheme="majorHAnsi" w:eastAsiaTheme="majorEastAsia" w:hAnsiTheme="majorHAnsi" w:cstheme="majorBidi"/>
+      <w:color w:val="1F3763" w:themeColor="accent1" w:themeShade="7F"/>
+      <w:sz w:val="24"/>
+      <w:szCs w:val="24"/>
+    </w:rPr>
+  </w:style>
+  <w:style w:type="paragraph" w:styleId="berschrift4">
+    <w:name w:val="heading 4"/>
+    <w:basedOn w:val="Standard"/>
+    <w:next w:val="Standard"/>
+    <w:link w:val="berschrift4Zchn"/>
+    <w:uiPriority w:val="9"/>
+    <w:unhideWhenUsed/>
+    <w:qFormat/>
+    <w:rsid w:val="001462B5"/>
+    <w:pPr>
+      <w:keepNext/>
+      <w:keepLines/>
+      <w:spacing w:before="40" w:after="0"/>
+      <w:outlineLvl w:val="3"/>
+    </w:pPr>
+    <w:rPr>
+      <w:rFonts w:asciiTheme="majorHAnsi" w:eastAsiaTheme="majorEastAsia" w:hAnsiTheme="majorHAnsi" w:cstheme="majorBidi"/>
+      <w:i/>
+      <w:iCs/>
+      <w:color w:val="2F5496" w:themeColor="accent1" w:themeShade="BF"/>
+    </w:rPr>
+  </w:style>
   <w:style w:type="character" w:default="1" w:styleId="Absatz-Standardschriftart">
     <w:name w:val="Default Paragraph Font"/>
     <w:uiPriority w:val="1"/>
@@ -3184,6 +5104,75 @@
       <w:lang w:eastAsia="de-DE"/>
     </w:rPr>
   </w:style>
+  <w:style w:type="character" w:customStyle="1" w:styleId="berschrift2Zchn">
+    <w:name w:val="Überschrift 2 Zchn"/>
+    <w:basedOn w:val="Absatz-Standardschriftart"/>
+    <w:link w:val="berschrift2"/>
+    <w:uiPriority w:val="9"/>
+    <w:rsid w:val="001462B5"/>
+    <w:rPr>
+      <w:rFonts w:asciiTheme="majorHAnsi" w:eastAsiaTheme="majorEastAsia" w:hAnsiTheme="majorHAnsi" w:cstheme="majorBidi"/>
+      <w:color w:val="2F5496" w:themeColor="accent1" w:themeShade="BF"/>
+      <w:sz w:val="26"/>
+      <w:szCs w:val="26"/>
+    </w:rPr>
+  </w:style>
+  <w:style w:type="character" w:customStyle="1" w:styleId="berschrift3Zchn">
+    <w:name w:val="Überschrift 3 Zchn"/>
+    <w:basedOn w:val="Absatz-Standardschriftart"/>
+    <w:link w:val="berschrift3"/>
+    <w:uiPriority w:val="9"/>
+    <w:rsid w:val="001462B5"/>
+    <w:rPr>
+      <w:rFonts w:asciiTheme="majorHAnsi" w:eastAsiaTheme="majorEastAsia" w:hAnsiTheme="majorHAnsi" w:cstheme="majorBidi"/>
+      <w:color w:val="1F3763" w:themeColor="accent1" w:themeShade="7F"/>
+      <w:sz w:val="24"/>
+      <w:szCs w:val="24"/>
+    </w:rPr>
+  </w:style>
+  <w:style w:type="character" w:customStyle="1" w:styleId="berschrift4Zchn">
+    <w:name w:val="Überschrift 4 Zchn"/>
+    <w:basedOn w:val="Absatz-Standardschriftart"/>
+    <w:link w:val="berschrift4"/>
+    <w:uiPriority w:val="9"/>
+    <w:rsid w:val="001462B5"/>
+    <w:rPr>
+      <w:rFonts w:asciiTheme="majorHAnsi" w:eastAsiaTheme="majorEastAsia" w:hAnsiTheme="majorHAnsi" w:cstheme="majorBidi"/>
+      <w:i/>
+      <w:iCs/>
+      <w:color w:val="2F5496" w:themeColor="accent1" w:themeShade="BF"/>
+    </w:rPr>
+  </w:style>
+  <w:style w:type="paragraph" w:styleId="Sprechblasentext">
+    <w:name w:val="Balloon Text"/>
+    <w:basedOn w:val="Standard"/>
+    <w:link w:val="SprechblasentextZchn"/>
+    <w:uiPriority w:val="99"/>
+    <w:semiHidden/>
+    <w:unhideWhenUsed/>
+    <w:rsid w:val="004D3357"/>
+    <w:pPr>
+      <w:spacing w:after="0" w:line="240" w:lineRule="auto"/>
+    </w:pPr>
+    <w:rPr>
+      <w:rFonts w:ascii="Segoe UI" w:hAnsi="Segoe UI" w:cs="Segoe UI"/>
+      <w:sz w:val="18"/>
+      <w:szCs w:val="18"/>
+    </w:rPr>
+  </w:style>
+  <w:style w:type="character" w:customStyle="1" w:styleId="SprechblasentextZchn">
+    <w:name w:val="Sprechblasentext Zchn"/>
+    <w:basedOn w:val="Absatz-Standardschriftart"/>
+    <w:link w:val="Sprechblasentext"/>
+    <w:uiPriority w:val="99"/>
+    <w:semiHidden/>
+    <w:rsid w:val="004D3357"/>
+    <w:rPr>
+      <w:rFonts w:ascii="Segoe UI" w:hAnsi="Segoe UI" w:cs="Segoe UI"/>
+      <w:sz w:val="18"/>
+      <w:szCs w:val="18"/>
+    </w:rPr>
+  </w:style>
 </w:styles>
 </file>
 
@@ -3276,6 +5265,13 @@
     <w:pitch w:val="variable"/>
     <w:sig w:usb0="E0002AFF" w:usb1="C000247B" w:usb2="00000009" w:usb3="00000000" w:csb0="000001FF" w:csb1="00000000"/>
   </w:font>
+  <w:font w:name="Segoe UI">
+    <w:panose1 w:val="020B0502040204020203"/>
+    <w:charset w:val="00"/>
+    <w:family w:val="swiss"/>
+    <w:pitch w:val="variable"/>
+    <w:sig w:usb0="E4002EFF" w:usb1="C000E47F" w:usb2="00000009" w:usb3="00000000" w:csb0="000001FF" w:csb1="00000000"/>
+  </w:font>
 </w:fonts>
 </file>
 
@@ -3296,6 +5292,8 @@
   </w:compat>
   <w:rsids>
     <w:rsidRoot w:val="00D91881"/>
+    <w:rsid w:val="00723BFC"/>
+    <w:rsid w:val="00A118B5"/>
     <w:rsid w:val="00D91881"/>
     <w:rsid w:val="00DC75D8"/>
     <w:rsid w:val="00F8483C"/>
@@ -4083,7 +6081,7 @@
 </file>
 
 <file path=customXml/itemProps1.xml><?xml version="1.0" encoding="utf-8"?>
-<ds:datastoreItem xmlns:ds="http://schemas.openxmlformats.org/officeDocument/2006/customXml" ds:itemID="{FB8AED7C-BAA2-4260-A02B-98BA2F2CDA88}">
+<ds:datastoreItem xmlns:ds="http://schemas.openxmlformats.org/officeDocument/2006/customXml" ds:itemID="{A848C2AB-2280-4FD6-8545-98D168DA2BF4}">
   <ds:schemaRefs>
     <ds:schemaRef ds:uri="http://schemas.openxmlformats.org/officeDocument/2006/bibliography"/>
   </ds:schemaRefs>

</xml_diff>

<commit_message>
Fixed Daily Diff Calculation & Picture Update in Doc
</commit_message>
<xml_diff>
--- a/RocketLeagueCompanion/Documents/MOVS RLCompanion Doku.docx
+++ b/RocketLeagueCompanion/Documents/MOVS RLCompanion Doku.docx
@@ -88,21 +88,12 @@
           <w:sz w:val="60"/>
           <w:szCs w:val="60"/>
         </w:rPr>
-        <w:t xml:space="preserve">Technische Hochschule Bingen </w:t>
-      </w:r>
-      <w:bookmarkStart w:id="0" w:name="_GoBack"/>
-      <w:r>
-        <w:rPr>
-          <w:sz w:val="60"/>
-          <w:szCs w:val="60"/>
-        </w:rPr>
-        <w:t>2018</w:t>
+        <w:t>Technische Hochschule Bingen 2018</w:t>
       </w:r>
       <w:r>
         <w:br w:type="page"/>
       </w:r>
     </w:p>
-    <w:bookmarkEnd w:id="0" w:displacedByCustomXml="next"/>
     <w:sdt>
       <w:sdtPr>
         <w:rPr>
@@ -2189,7 +2180,7 @@
           <w:rFonts w:ascii="Roboto" w:hAnsi="Roboto"/>
         </w:rPr>
       </w:pPr>
-      <w:bookmarkStart w:id="1" w:name="_Toc516659426"/>
+      <w:bookmarkStart w:id="0" w:name="_Toc516659426"/>
       <w:r>
         <w:rPr>
           <w:rFonts w:ascii="Roboto" w:hAnsi="Roboto"/>
@@ -2197,7 +2188,7 @@
         <w:lastRenderedPageBreak/>
         <w:t>Einführung</w:t>
       </w:r>
-      <w:bookmarkEnd w:id="1"/>
+      <w:bookmarkEnd w:id="0"/>
     </w:p>
     <w:p/>
     <w:p>
@@ -2292,7 +2283,7 @@
           <w:rFonts w:ascii="Roboto" w:hAnsi="Roboto"/>
         </w:rPr>
       </w:pPr>
-      <w:bookmarkStart w:id="2" w:name="_Toc516659427"/>
+      <w:bookmarkStart w:id="1" w:name="_Toc516659427"/>
       <w:r>
         <w:rPr>
           <w:rFonts w:ascii="Roboto" w:hAnsi="Roboto"/>
@@ -2300,7 +2291,7 @@
         <w:lastRenderedPageBreak/>
         <w:t>Überblick</w:t>
       </w:r>
-      <w:bookmarkEnd w:id="2"/>
+      <w:bookmarkEnd w:id="1"/>
     </w:p>
     <w:p/>
     <w:p>
@@ -2549,22 +2540,21 @@
     <w:p/>
     <w:p/>
     <w:p/>
-    <w:p/>
     <w:p>
       <w:r>
         <w:rPr>
           <w:noProof/>
         </w:rPr>
         <w:drawing>
-          <wp:anchor distT="0" distB="0" distL="114300" distR="114300" simplePos="0" relativeHeight="251661312" behindDoc="0" locked="0" layoutInCell="1" allowOverlap="1" wp14:anchorId="2B17D893" wp14:editId="3E38F5E9">
+          <wp:anchor distT="0" distB="0" distL="114300" distR="114300" simplePos="0" relativeHeight="251661312" behindDoc="0" locked="0" layoutInCell="1" allowOverlap="1" wp14:anchorId="2B17D893" wp14:editId="24BC33EF">
             <wp:simplePos x="0" y="0"/>
             <wp:positionH relativeFrom="column">
               <wp:posOffset>-4445</wp:posOffset>
             </wp:positionH>
             <wp:positionV relativeFrom="paragraph">
-              <wp:posOffset>-3810</wp:posOffset>
+              <wp:posOffset>278765</wp:posOffset>
             </wp:positionV>
-            <wp:extent cx="2347200" cy="4172400"/>
+            <wp:extent cx="2346960" cy="4171950"/>
             <wp:effectExtent l="0" t="0" r="0" b="0"/>
             <wp:wrapSquare wrapText="bothSides"/>
             <wp:docPr id="4" name="Grafik 4"/>
@@ -2593,7 +2583,7 @@
                   <pic:spPr>
                     <a:xfrm>
                       <a:off x="0" y="0"/>
-                      <a:ext cx="2347200" cy="4172400"/>
+                      <a:ext cx="2346960" cy="4171950"/>
                     </a:xfrm>
                     <a:prstGeom prst="rect">
                       <a:avLst/>
@@ -2605,6 +2595,8 @@
           </wp:anchor>
         </w:drawing>
       </w:r>
+    </w:p>
+    <w:p>
       <w:r>
         <w:t>Hier findet der Spieler einen Verlauf seiner Trefferrate an diesem Tag und insgesamt, sowie seines Rankings in den verfügbaren Warteschlangen</w:t>
       </w:r>
@@ -2615,7 +2607,26 @@
         <w:t>i</w:t>
       </w:r>
       <w:r>
-        <w:t>l erkennen kann.</w:t>
+        <w:t>l erkennen kann</w:t>
+      </w:r>
+      <w:r>
+        <w:t xml:space="preserve"> und eine </w:t>
+      </w:r>
+      <w:proofErr w:type="spellStart"/>
+      <w:r>
+        <w:t>CardView</w:t>
+      </w:r>
+      <w:proofErr w:type="spellEnd"/>
+      <w:r>
+        <w:t>,</w:t>
+      </w:r>
+      <w:bookmarkStart w:id="2" w:name="_GoBack"/>
+      <w:bookmarkEnd w:id="2"/>
+      <w:r>
+        <w:t xml:space="preserve"> die tägliche Veränderungen anzeigt</w:t>
+      </w:r>
+      <w:r>
+        <w:t>.</w:t>
       </w:r>
     </w:p>
     <w:p/>
@@ -3246,7 +3257,7 @@
           <v:shape id="_x0000_i1025" type="#_x0000_t75" style="width:453pt;height:228.75pt" o:ole="">
             <v:imagedata r:id="rId13" o:title=""/>
           </v:shape>
-          <o:OLEObject Type="Embed" ProgID="Unknown" ShapeID="_x0000_i1025" DrawAspect="Content" ObjectID="_1590401387" r:id="rId14"/>
+          <o:OLEObject Type="Embed" ProgID="Unknown" ShapeID="_x0000_i1025" DrawAspect="Content" ObjectID="_1590656175" r:id="rId14"/>
         </w:object>
       </w:r>
     </w:p>
@@ -3852,9 +3863,101 @@
       </w:r>
       <w:proofErr w:type="spellEnd"/>
       <w:r>
-        <w:t xml:space="preserve"> verwendbar. In der App war es notwendig den Spieler zu speichern, sobald er in der Suche ausgewählt wurde. Immer wenn neue Daten vom Server empfangen werden, speichert die App den Spieler erneut. Beim erneuten Öffnen der App wird der letzte gewählt Spieler geladen. </w:t>
-      </w:r>
-      <w:r>
+        <w:t xml:space="preserve"> verwendbar. In der App war es notwendig den Spieler zu speichern, sobald er in der Suche ausgewählt wurde. Immer wenn neue Daten vom Server empfangen werden, speichert die App den Spieler erneut. Beim erneuten Öffnen der App wird der letzte gewählt Spieler geladen.</w:t>
+      </w:r>
+    </w:p>
+    <w:p/>
+    <w:p>
+      <w:pPr>
+        <w:pStyle w:val="berschrift3"/>
+        <w:rPr>
+          <w:rFonts w:ascii="Roboto" w:hAnsi="Roboto"/>
+        </w:rPr>
+      </w:pPr>
+      <w:r>
+        <w:rPr>
+          <w:rFonts w:ascii="Roboto" w:hAnsi="Roboto"/>
+        </w:rPr>
+        <w:t>„Service“</w:t>
+      </w:r>
+    </w:p>
+    <w:p>
+      <w:pPr>
+        <w:pStyle w:val="berschrift3"/>
+        <w:rPr>
+          <w:rFonts w:ascii="Roboto" w:hAnsi="Roboto"/>
+        </w:rPr>
+      </w:pPr>
+      <w:r>
+        <w:rPr>
+          <w:rFonts w:ascii="Roboto" w:hAnsi="Roboto"/>
+          <w:sz w:val="22"/>
+          <w:szCs w:val="22"/>
+        </w:rPr>
+        <w:t xml:space="preserve">Ich verwende einen </w:t>
+      </w:r>
+      <w:proofErr w:type="spellStart"/>
+      <w:r>
+        <w:rPr>
+          <w:rFonts w:ascii="Roboto" w:hAnsi="Roboto"/>
+          <w:sz w:val="22"/>
+          <w:szCs w:val="22"/>
+        </w:rPr>
+        <w:t>fixedRateTimer</w:t>
+      </w:r>
+      <w:proofErr w:type="spellEnd"/>
+      <w:r>
+        <w:rPr>
+          <w:rFonts w:ascii="Roboto" w:hAnsi="Roboto"/>
+          <w:sz w:val="22"/>
+          <w:szCs w:val="22"/>
+        </w:rPr>
+        <w:t xml:space="preserve">, aus der Standardbibliothek von </w:t>
+      </w:r>
+      <w:proofErr w:type="spellStart"/>
+      <w:r>
+        <w:rPr>
+          <w:rFonts w:ascii="Roboto" w:hAnsi="Roboto"/>
+          <w:sz w:val="22"/>
+          <w:szCs w:val="22"/>
+        </w:rPr>
+        <w:t>Kotlin</w:t>
+      </w:r>
+      <w:proofErr w:type="spellEnd"/>
+      <w:r>
+        <w:rPr>
+          <w:rFonts w:ascii="Roboto" w:hAnsi="Roboto"/>
+          <w:sz w:val="22"/>
+          <w:szCs w:val="22"/>
+        </w:rPr>
+        <w:t>, dieser läuft auch weiter</w:t>
+      </w:r>
+      <w:r>
+        <w:rPr>
+          <w:rFonts w:ascii="Roboto" w:hAnsi="Roboto"/>
+          <w:sz w:val="22"/>
+          <w:szCs w:val="22"/>
+        </w:rPr>
+        <w:t>,</w:t>
+      </w:r>
+      <w:r>
+        <w:rPr>
+          <w:rFonts w:ascii="Roboto" w:hAnsi="Roboto"/>
+          <w:sz w:val="22"/>
+          <w:szCs w:val="22"/>
+        </w:rPr>
+        <w:t xml:space="preserve"> wenn das Smartphone gesperrt ist, oder die App im Hintergrund. Dadurch habe ich keine Verwendung für ein Service Framework.</w:t>
+      </w:r>
+      <w:r>
+        <w:rPr>
+          <w:rFonts w:ascii="Roboto" w:hAnsi="Roboto"/>
+        </w:rPr>
+        <w:t xml:space="preserve"> </w:t>
+      </w:r>
+      <w:r>
+        <w:rPr>
+          <w:rFonts w:ascii="Roboto" w:hAnsi="Roboto"/>
+        </w:rPr>
         <w:br w:type="page"/>
       </w:r>
     </w:p>
@@ -5292,6 +5395,7 @@
   </w:compat>
   <w:rsids>
     <w:rsidRoot w:val="00D91881"/>
+    <w:rsid w:val="001F02C6"/>
     <w:rsid w:val="00723BFC"/>
     <w:rsid w:val="00A118B5"/>
     <w:rsid w:val="00D91881"/>
@@ -6081,7 +6185,7 @@
 </file>
 
 <file path=customXml/itemProps1.xml><?xml version="1.0" encoding="utf-8"?>
-<ds:datastoreItem xmlns:ds="http://schemas.openxmlformats.org/officeDocument/2006/customXml" ds:itemID="{A848C2AB-2280-4FD6-8545-98D168DA2BF4}">
+<ds:datastoreItem xmlns:ds="http://schemas.openxmlformats.org/officeDocument/2006/customXml" ds:itemID="{9768A0DF-2FD0-48B6-80A2-AEE5EA5E1CE3}">
   <ds:schemaRefs>
     <ds:schemaRef ds:uri="http://schemas.openxmlformats.org/officeDocument/2006/bibliography"/>
   </ds:schemaRefs>

</xml_diff>